<commit_message>
Updated App Design Doc
rewrote summary and added more to functional and non-functional requirements
</commit_message>
<xml_diff>
--- a/Astronomical Processing - App Design Doc.docx
+++ b/Astronomical Processing - App Design Doc.docx
@@ -2090,15 +2090,19 @@
         <w:t xml:space="preserve">The task given for this project is to </w:t>
       </w:r>
       <w:r>
-        <w:t xml:space="preserve">design a project using forms, </w:t>
-      </w:r>
-      <w:proofErr w:type="gramStart"/>
-      <w:r>
-        <w:t>that</w:t>
-      </w:r>
-      <w:proofErr w:type="gramEnd"/>
+        <w:t>design a project using forms, that</w:t>
+      </w:r>
       <w:r>
         <w:t xml:space="preserve"> </w:t>
+      </w:r>
+      <w:r>
+        <w:t xml:space="preserve">enters random integers into an array and has the ability to </w:t>
+      </w:r>
+      <w:r>
+        <w:t>sort through, search through, and edit integers in the array</w:t>
+      </w:r>
+      <w:r>
+        <w:t>.</w:t>
       </w:r>
     </w:p>
     <w:p/>
@@ -2184,13 +2188,8 @@
         </w:numPr>
       </w:pPr>
       <w:r>
-        <w:t xml:space="preserve">Enter button for text </w:t>
-      </w:r>
-      <w:proofErr w:type="gramStart"/>
-      <w:r>
-        <w:t>box</w:t>
-      </w:r>
-      <w:proofErr w:type="gramEnd"/>
+        <w:t>Enter button for text box</w:t>
+      </w:r>
     </w:p>
     <w:p>
       <w:pPr>
@@ -2218,6 +2217,21 @@
     </w:p>
     <w:p>
       <w:pPr>
+        <w:pStyle w:val="ListParagraph"/>
+        <w:numPr>
+          <w:ilvl w:val="0"/>
+          <w:numId w:val="6"/>
+        </w:numPr>
+      </w:pPr>
+      <w:r>
+        <w:t>Display array in a list box</w:t>
+      </w:r>
+      <w:r>
+        <w:t>.</w:t>
+      </w:r>
+    </w:p>
+    <w:p>
+      <w:pPr>
         <w:ind w:left="1104"/>
       </w:pPr>
     </w:p>
@@ -2244,13 +2258,68 @@
         </w:numPr>
       </w:pPr>
       <w:r>
-        <w:t xml:space="preserve">Application must have quick response </w:t>
-      </w:r>
-      <w:proofErr w:type="gramStart"/>
-      <w:r>
-        <w:t>times</w:t>
-      </w:r>
-      <w:proofErr w:type="gramEnd"/>
+        <w:t>Application must have quick response times</w:t>
+      </w:r>
+      <w:r>
+        <w:t>,</w:t>
+      </w:r>
+    </w:p>
+    <w:p>
+      <w:pPr>
+        <w:pStyle w:val="ListParagraph"/>
+        <w:numPr>
+          <w:ilvl w:val="0"/>
+          <w:numId w:val="8"/>
+        </w:numPr>
+      </w:pPr>
+      <w:r>
+        <w:t>We need to use Visual Studio and make the program as a Form</w:t>
+      </w:r>
+      <w:r>
+        <w:t>,</w:t>
+      </w:r>
+    </w:p>
+    <w:p>
+      <w:pPr>
+        <w:pStyle w:val="ListParagraph"/>
+        <w:numPr>
+          <w:ilvl w:val="0"/>
+          <w:numId w:val="8"/>
+        </w:numPr>
+      </w:pPr>
+      <w:r>
+        <w:t>It needs to be available for approx. 100 users</w:t>
+      </w:r>
+      <w:r>
+        <w:t>,</w:t>
+      </w:r>
+    </w:p>
+    <w:p>
+      <w:pPr>
+        <w:pStyle w:val="ListParagraph"/>
+        <w:numPr>
+          <w:ilvl w:val="0"/>
+          <w:numId w:val="8"/>
+        </w:numPr>
+      </w:pPr>
+      <w:r>
+        <w:t>The search needs to be a binary search</w:t>
+      </w:r>
+      <w:r>
+        <w:t>,</w:t>
+      </w:r>
+    </w:p>
+    <w:p>
+      <w:pPr>
+        <w:pStyle w:val="ListParagraph"/>
+        <w:numPr>
+          <w:ilvl w:val="0"/>
+          <w:numId w:val="8"/>
+        </w:numPr>
+      </w:pPr>
+      <w:r>
+        <w:t>The sort needs to be a bubble sort.</w:t>
+      </w:r>
     </w:p>
     <w:p>
       <w:pPr>
@@ -2362,6 +2431,7 @@
           <w:b/>
           <w:bCs/>
         </w:rPr>
+        <w:lastRenderedPageBreak/>
         <w:t>Project Management</w:t>
       </w:r>
       <w:bookmarkEnd w:id="11"/>
@@ -2424,14 +2494,8 @@
         </w:numPr>
       </w:pPr>
       <w:r>
-        <w:lastRenderedPageBreak/>
-        <w:t xml:space="preserve">Make an array and set it to be </w:t>
-      </w:r>
-      <w:proofErr w:type="gramStart"/>
-      <w:r>
-        <w:t>sorted</w:t>
-      </w:r>
-      <w:proofErr w:type="gramEnd"/>
+        <w:t>Make an array and set it to be sorted</w:t>
+      </w:r>
     </w:p>
     <w:p>
       <w:pPr>
@@ -2638,15 +2702,7 @@
     </w:p>
     <w:p>
       <w:r>
-        <w:t xml:space="preserve">We discussed the initial plans for the project and then decided who would be the scrum master for Sprint One. We discussed about who would do what task, as well as setting up </w:t>
-      </w:r>
-      <w:proofErr w:type="spellStart"/>
-      <w:r>
-        <w:t>Github</w:t>
-      </w:r>
-      <w:proofErr w:type="spellEnd"/>
-      <w:r>
-        <w:t xml:space="preserve"> and all the base plan work, as well as the forms project. Was an overall 40 min discussion.</w:t>
+        <w:t>We discussed the initial plans for the project and then decided who would be the scrum master for Sprint One. We discussed about who would do what task, as well as setting up Github and all the base plan work, as well as the forms project. Was an overall 40 min discussion.</w:t>
       </w:r>
     </w:p>
     <w:p>
@@ -2666,15 +2722,7 @@
     </w:p>
     <w:p>
       <w:r>
-        <w:t xml:space="preserve">This week, we discussed about what we have done and what we are doing for this week. Andrew </w:t>
-      </w:r>
-      <w:proofErr w:type="gramStart"/>
-      <w:r>
-        <w:t>talk</w:t>
-      </w:r>
-      <w:proofErr w:type="gramEnd"/>
-      <w:r>
-        <w:t xml:space="preserve"> about how they have made the array for our project, as well as making the UI buttons for it.</w:t>
+        <w:t>This week, we discussed about what we have done and what we are doing for this week. Andrew talk about how they have made the array for our project, as well as making the UI buttons for it.</w:t>
       </w:r>
     </w:p>
     <w:p/>
@@ -2707,6 +2755,7 @@
           <w:b/>
           <w:bCs/>
         </w:rPr>
+        <w:lastRenderedPageBreak/>
         <w:t>Screenshots</w:t>
       </w:r>
       <w:bookmarkEnd w:id="21"/>
@@ -2723,11 +2772,13 @@
         <w:ind w:firstLine="720"/>
       </w:pPr>
       <w:r>
-        <w:lastRenderedPageBreak/>
         <w:fldChar w:fldCharType="begin"/>
       </w:r>
       <w:r>
-        <w:instrText xml:space="preserve"> SEQ Equation \* ARABIC </w:instrText>
+        <w:instrText xml:space="preserve"> SEQ Equation \* A</w:instrText>
+      </w:r>
+      <w:r>
+        <w:instrText xml:space="preserve">RABIC </w:instrText>
       </w:r>
       <w:r>
         <w:fldChar w:fldCharType="separate"/>
@@ -2803,6 +2854,54 @@
       <w:pPr>
         <w:ind w:left="720"/>
       </w:pPr>
+      <w:r>
+        <w:t>Sprint 1 GUI design</w:t>
+      </w:r>
+    </w:p>
+    <w:p>
+      <w:pPr>
+        <w:ind w:left="720"/>
+      </w:pPr>
+      <w:r>
+        <w:rPr>
+          <w:noProof/>
+        </w:rPr>
+        <w:drawing>
+          <wp:inline distT="0" distB="0" distL="0" distR="0" wp14:anchorId="23BC8450" wp14:editId="122CADE8">
+            <wp:extent cx="3171825" cy="2867025"/>
+            <wp:effectExtent l="0" t="0" r="9525" b="9525"/>
+            <wp:docPr id="812723933" name="Picture 1" descr="A screenshot of a computer&#10;&#10;Description automatically generated"/>
+            <wp:cNvGraphicFramePr>
+              <a:graphicFrameLocks xmlns:a="http://schemas.openxmlformats.org/drawingml/2006/main" noChangeAspect="1"/>
+            </wp:cNvGraphicFramePr>
+            <a:graphic xmlns:a="http://schemas.openxmlformats.org/drawingml/2006/main">
+              <a:graphicData uri="http://schemas.openxmlformats.org/drawingml/2006/picture">
+                <pic:pic xmlns:pic="http://schemas.openxmlformats.org/drawingml/2006/picture">
+                  <pic:nvPicPr>
+                    <pic:cNvPr id="812723933" name="Picture 1" descr="A screenshot of a computer&#10;&#10;Description automatically generated"/>
+                    <pic:cNvPicPr/>
+                  </pic:nvPicPr>
+                  <pic:blipFill>
+                    <a:blip r:embed="rId9"/>
+                    <a:stretch>
+                      <a:fillRect/>
+                    </a:stretch>
+                  </pic:blipFill>
+                  <pic:spPr>
+                    <a:xfrm>
+                      <a:off x="0" y="0"/>
+                      <a:ext cx="3171825" cy="2867025"/>
+                    </a:xfrm>
+                    <a:prstGeom prst="rect">
+                      <a:avLst/>
+                    </a:prstGeom>
+                  </pic:spPr>
+                </pic:pic>
+              </a:graphicData>
+            </a:graphic>
+          </wp:inline>
+        </w:drawing>
+      </w:r>
     </w:p>
     <w:p>
       <w:pPr>
@@ -2834,7 +2933,7 @@
     </w:p>
     <w:p/>
     <w:sectPr>
-      <w:footerReference w:type="default" r:id="rId9"/>
+      <w:footerReference w:type="default" r:id="rId10"/>
       <w:pgSz w:w="11906" w:h="16838"/>
       <w:pgMar w:top="1440" w:right="1440" w:bottom="1440" w:left="1440" w:header="708" w:footer="708" w:gutter="0"/>
       <w:cols w:space="708"/>

</xml_diff>

<commit_message>
Updated App Design Doc for sprint 2
Added more info for Sprint 2
</commit_message>
<xml_diff>
--- a/Astronomical Processing - App Design Doc.docx
+++ b/Astronomical Processing - App Design Doc.docx
@@ -127,7 +127,7 @@
           <w:r>
             <w:fldChar w:fldCharType="separate"/>
           </w:r>
-          <w:hyperlink w:anchor="_Toc135296426" w:history="1">
+          <w:hyperlink w:anchor="_Toc135301854" w:history="1">
             <w:r>
               <w:rPr>
                 <w:rStyle w:val="Hyperlink"/>
@@ -173,7 +173,7 @@
                 <w:noProof/>
                 <w:webHidden/>
               </w:rPr>
-              <w:instrText xml:space="preserve"> PAGEREF _Toc135296426 \h </w:instrText>
+              <w:instrText xml:space="preserve"> PAGEREF _Toc135301854 \h </w:instrText>
             </w:r>
             <w:r>
               <w:rPr>
@@ -217,7 +217,7 @@
               <w:lang w:eastAsia="en-AU"/>
             </w:rPr>
           </w:pPr>
-          <w:hyperlink w:anchor="_Toc135296427" w:history="1">
+          <w:hyperlink w:anchor="_Toc135301855" w:history="1">
             <w:r>
               <w:rPr>
                 <w:rStyle w:val="Hyperlink"/>
@@ -259,7 +259,7 @@
                 <w:noProof/>
                 <w:webHidden/>
               </w:rPr>
-              <w:instrText xml:space="preserve"> PAGEREF _Toc135296427 \h </w:instrText>
+              <w:instrText xml:space="preserve"> PAGEREF _Toc135301855 \h </w:instrText>
             </w:r>
             <w:r>
               <w:rPr>
@@ -303,7 +303,7 @@
               <w:lang w:eastAsia="en-AU"/>
             </w:rPr>
           </w:pPr>
-          <w:hyperlink w:anchor="_Toc135296428" w:history="1">
+          <w:hyperlink w:anchor="_Toc135301856" w:history="1">
             <w:r>
               <w:rPr>
                 <w:rStyle w:val="Hyperlink"/>
@@ -349,7 +349,7 @@
                 <w:noProof/>
                 <w:webHidden/>
               </w:rPr>
-              <w:instrText xml:space="preserve"> PAGEREF _Toc135296428 \h </w:instrText>
+              <w:instrText xml:space="preserve"> PAGEREF _Toc135301856 \h </w:instrText>
             </w:r>
             <w:r>
               <w:rPr>
@@ -393,7 +393,7 @@
               <w:lang w:eastAsia="en-AU"/>
             </w:rPr>
           </w:pPr>
-          <w:hyperlink w:anchor="_Toc135296429" w:history="1">
+          <w:hyperlink w:anchor="_Toc135301857" w:history="1">
             <w:r>
               <w:rPr>
                 <w:rStyle w:val="Hyperlink"/>
@@ -435,7 +435,7 @@
                 <w:noProof/>
                 <w:webHidden/>
               </w:rPr>
-              <w:instrText xml:space="preserve"> PAGEREF _Toc135296429 \h </w:instrText>
+              <w:instrText xml:space="preserve"> PAGEREF _Toc135301857 \h </w:instrText>
             </w:r>
             <w:r>
               <w:rPr>
@@ -479,7 +479,7 @@
               <w:lang w:eastAsia="en-AU"/>
             </w:rPr>
           </w:pPr>
-          <w:hyperlink w:anchor="_Toc135296430" w:history="1">
+          <w:hyperlink w:anchor="_Toc135301858" w:history="1">
             <w:r>
               <w:rPr>
                 <w:rStyle w:val="Hyperlink"/>
@@ -500,7 +500,7 @@
                 <w:rStyle w:val="Hyperlink"/>
                 <w:noProof/>
               </w:rPr>
-              <w:t>Functional Requirements</w:t>
+              <w:t>Sprint 1 Functional Requirements</w:t>
             </w:r>
             <w:r>
               <w:rPr>
@@ -521,7 +521,7 @@
                 <w:noProof/>
                 <w:webHidden/>
               </w:rPr>
-              <w:instrText xml:space="preserve"> PAGEREF _Toc135296430 \h </w:instrText>
+              <w:instrText xml:space="preserve"> PAGEREF _Toc135301858 \h </w:instrText>
             </w:r>
             <w:r>
               <w:rPr>
@@ -565,7 +565,7 @@
               <w:lang w:eastAsia="en-AU"/>
             </w:rPr>
           </w:pPr>
-          <w:hyperlink w:anchor="_Toc135296431" w:history="1">
+          <w:hyperlink w:anchor="_Toc135301859" w:history="1">
             <w:r>
               <w:rPr>
                 <w:rStyle w:val="Hyperlink"/>
@@ -586,7 +586,7 @@
                 <w:rStyle w:val="Hyperlink"/>
                 <w:noProof/>
               </w:rPr>
-              <w:t>Non-Functional Requirements</w:t>
+              <w:t>Sprint 2 Functional Requirements</w:t>
             </w:r>
             <w:r>
               <w:rPr>
@@ -607,7 +607,7 @@
                 <w:noProof/>
                 <w:webHidden/>
               </w:rPr>
-              <w:instrText xml:space="preserve"> PAGEREF _Toc135296431 \h </w:instrText>
+              <w:instrText xml:space="preserve"> PAGEREF _Toc135301859 \h </w:instrText>
             </w:r>
             <w:r>
               <w:rPr>
@@ -651,7 +651,7 @@
               <w:lang w:eastAsia="en-AU"/>
             </w:rPr>
           </w:pPr>
-          <w:hyperlink w:anchor="_Toc135296432" w:history="1">
+          <w:hyperlink w:anchor="_Toc135301860" w:history="1">
             <w:r>
               <w:rPr>
                 <w:rStyle w:val="Hyperlink"/>
@@ -672,6 +672,178 @@
                 <w:rStyle w:val="Hyperlink"/>
                 <w:noProof/>
               </w:rPr>
+              <w:t>Sprint 1 Non-Functional Requirements</w:t>
+            </w:r>
+            <w:r>
+              <w:rPr>
+                <w:noProof/>
+                <w:webHidden/>
+              </w:rPr>
+              <w:tab/>
+            </w:r>
+            <w:r>
+              <w:rPr>
+                <w:noProof/>
+                <w:webHidden/>
+              </w:rPr>
+              <w:fldChar w:fldCharType="begin"/>
+            </w:r>
+            <w:r>
+              <w:rPr>
+                <w:noProof/>
+                <w:webHidden/>
+              </w:rPr>
+              <w:instrText xml:space="preserve"> PAGEREF _Toc135301860 \h </w:instrText>
+            </w:r>
+            <w:r>
+              <w:rPr>
+                <w:noProof/>
+                <w:webHidden/>
+              </w:rPr>
+            </w:r>
+            <w:r>
+              <w:rPr>
+                <w:noProof/>
+                <w:webHidden/>
+              </w:rPr>
+              <w:fldChar w:fldCharType="separate"/>
+            </w:r>
+            <w:r>
+              <w:rPr>
+                <w:noProof/>
+                <w:webHidden/>
+              </w:rPr>
+              <w:t>3</w:t>
+            </w:r>
+            <w:r>
+              <w:rPr>
+                <w:noProof/>
+                <w:webHidden/>
+              </w:rPr>
+              <w:fldChar w:fldCharType="end"/>
+            </w:r>
+          </w:hyperlink>
+        </w:p>
+        <w:p>
+          <w:pPr>
+            <w:pStyle w:val="TOC2"/>
+            <w:tabs>
+              <w:tab w:val="left" w:pos="880"/>
+              <w:tab w:val="right" w:leader="dot" w:pos="9016"/>
+            </w:tabs>
+            <w:rPr>
+              <w:rFonts w:eastAsiaTheme="minorEastAsia"/>
+              <w:noProof/>
+              <w:lang w:eastAsia="en-AU"/>
+            </w:rPr>
+          </w:pPr>
+          <w:hyperlink w:anchor="_Toc135301861" w:history="1">
+            <w:r>
+              <w:rPr>
+                <w:rStyle w:val="Hyperlink"/>
+                <w:noProof/>
+              </w:rPr>
+              <w:t>2.5</w:t>
+            </w:r>
+            <w:r>
+              <w:rPr>
+                <w:rFonts w:eastAsiaTheme="minorEastAsia"/>
+                <w:noProof/>
+                <w:lang w:eastAsia="en-AU"/>
+              </w:rPr>
+              <w:tab/>
+            </w:r>
+            <w:r>
+              <w:rPr>
+                <w:rStyle w:val="Hyperlink"/>
+                <w:noProof/>
+              </w:rPr>
+              <w:t>Sprint 2 Non-Functional Requirements</w:t>
+            </w:r>
+            <w:r>
+              <w:rPr>
+                <w:noProof/>
+                <w:webHidden/>
+              </w:rPr>
+              <w:tab/>
+            </w:r>
+            <w:r>
+              <w:rPr>
+                <w:noProof/>
+                <w:webHidden/>
+              </w:rPr>
+              <w:fldChar w:fldCharType="begin"/>
+            </w:r>
+            <w:r>
+              <w:rPr>
+                <w:noProof/>
+                <w:webHidden/>
+              </w:rPr>
+              <w:instrText xml:space="preserve"> PAGEREF _Toc135301861 \h </w:instrText>
+            </w:r>
+            <w:r>
+              <w:rPr>
+                <w:noProof/>
+                <w:webHidden/>
+              </w:rPr>
+            </w:r>
+            <w:r>
+              <w:rPr>
+                <w:noProof/>
+                <w:webHidden/>
+              </w:rPr>
+              <w:fldChar w:fldCharType="separate"/>
+            </w:r>
+            <w:r>
+              <w:rPr>
+                <w:noProof/>
+                <w:webHidden/>
+              </w:rPr>
+              <w:t>4</w:t>
+            </w:r>
+            <w:r>
+              <w:rPr>
+                <w:noProof/>
+                <w:webHidden/>
+              </w:rPr>
+              <w:fldChar w:fldCharType="end"/>
+            </w:r>
+          </w:hyperlink>
+        </w:p>
+        <w:p>
+          <w:pPr>
+            <w:pStyle w:val="TOC2"/>
+            <w:tabs>
+              <w:tab w:val="left" w:pos="880"/>
+              <w:tab w:val="right" w:leader="dot" w:pos="9016"/>
+            </w:tabs>
+            <w:rPr>
+              <w:rFonts w:eastAsiaTheme="minorEastAsia"/>
+              <w:noProof/>
+              <w:lang w:eastAsia="en-AU"/>
+            </w:rPr>
+          </w:pPr>
+          <w:hyperlink w:anchor="_Toc135301862" w:history="1">
+            <w:r>
+              <w:rPr>
+                <w:rStyle w:val="Hyperlink"/>
+                <w:noProof/>
+              </w:rPr>
+              <w:t>2.6</w:t>
+            </w:r>
+            <w:r>
+              <w:rPr>
+                <w:rFonts w:eastAsiaTheme="minorEastAsia"/>
+                <w:noProof/>
+                <w:lang w:eastAsia="en-AU"/>
+              </w:rPr>
+              <w:tab/>
+            </w:r>
+            <w:r>
+              <w:rPr>
+                <w:rStyle w:val="Hyperlink"/>
+                <w:noProof/>
+              </w:rPr>
               <w:t>Pseudocode</w:t>
             </w:r>
             <w:r>
@@ -693,7 +865,7 @@
                 <w:noProof/>
                 <w:webHidden/>
               </w:rPr>
-              <w:instrText xml:space="preserve"> PAGEREF _Toc135296432 \h </w:instrText>
+              <w:instrText xml:space="preserve"> PAGEREF _Toc135301862 \h </w:instrText>
             </w:r>
             <w:r>
               <w:rPr>
@@ -713,7 +885,7 @@
                 <w:noProof/>
                 <w:webHidden/>
               </w:rPr>
-              <w:t>3</w:t>
+              <w:t>4</w:t>
             </w:r>
             <w:r>
               <w:rPr>
@@ -736,7 +908,7 @@
               <w:lang w:eastAsia="en-AU"/>
             </w:rPr>
           </w:pPr>
-          <w:hyperlink w:anchor="_Toc135296433" w:history="1">
+          <w:hyperlink w:anchor="_Toc135301863" w:history="1">
             <w:r>
               <w:rPr>
                 <w:rStyle w:val="Hyperlink"/>
@@ -763,7 +935,7 @@
                 <w:noProof/>
                 <w:webHidden/>
               </w:rPr>
-              <w:instrText xml:space="preserve"> PAGEREF _Toc135296433 \h </w:instrText>
+              <w:instrText xml:space="preserve"> PAGEREF _Toc135301863 \h </w:instrText>
             </w:r>
             <w:r>
               <w:rPr>
@@ -783,7 +955,7 @@
                 <w:noProof/>
                 <w:webHidden/>
               </w:rPr>
-              <w:t>3</w:t>
+              <w:t>4</w:t>
             </w:r>
             <w:r>
               <w:rPr>
@@ -806,7 +978,7 @@
               <w:lang w:eastAsia="en-AU"/>
             </w:rPr>
           </w:pPr>
-          <w:hyperlink w:anchor="_Toc135296434" w:history="1">
+          <w:hyperlink w:anchor="_Toc135301864" w:history="1">
             <w:r>
               <w:rPr>
                 <w:rStyle w:val="Hyperlink"/>
@@ -833,7 +1005,7 @@
                 <w:noProof/>
                 <w:webHidden/>
               </w:rPr>
-              <w:instrText xml:space="preserve"> PAGEREF _Toc135296434 \h </w:instrText>
+              <w:instrText xml:space="preserve"> PAGEREF _Toc135301864 \h </w:instrText>
             </w:r>
             <w:r>
               <w:rPr>
@@ -853,7 +1025,7 @@
                 <w:noProof/>
                 <w:webHidden/>
               </w:rPr>
-              <w:t>3</w:t>
+              <w:t>4</w:t>
             </w:r>
             <w:r>
               <w:rPr>
@@ -877,7 +1049,7 @@
               <w:lang w:eastAsia="en-AU"/>
             </w:rPr>
           </w:pPr>
-          <w:hyperlink w:anchor="_Toc135296435" w:history="1">
+          <w:hyperlink w:anchor="_Toc135301865" w:history="1">
             <w:r>
               <w:rPr>
                 <w:rStyle w:val="Hyperlink"/>
@@ -923,7 +1095,7 @@
                 <w:noProof/>
                 <w:webHidden/>
               </w:rPr>
-              <w:instrText xml:space="preserve"> PAGEREF _Toc135296435 \h </w:instrText>
+              <w:instrText xml:space="preserve"> PAGEREF _Toc135301865 \h </w:instrText>
             </w:r>
             <w:r>
               <w:rPr>
@@ -943,7 +1115,7 @@
                 <w:noProof/>
                 <w:webHidden/>
               </w:rPr>
-              <w:t>3</w:t>
+              <w:t>4</w:t>
             </w:r>
             <w:r>
               <w:rPr>
@@ -958,6 +1130,7 @@
           <w:pPr>
             <w:pStyle w:val="TOC2"/>
             <w:tabs>
+              <w:tab w:val="left" w:pos="880"/>
               <w:tab w:val="right" w:leader="dot" w:pos="9016"/>
             </w:tabs>
             <w:rPr>
@@ -966,23 +1139,38 @@
               <w:lang w:eastAsia="en-AU"/>
             </w:rPr>
           </w:pPr>
-          <w:hyperlink w:anchor="_Toc135296436" w:history="1">
+          <w:hyperlink w:anchor="_Toc135301866" w:history="1">
             <w:r>
               <w:rPr>
                 <w:rStyle w:val="Hyperlink"/>
                 <w:noProof/>
               </w:rPr>
-              <w:t>3.1 Layout Design</w:t>
-            </w:r>
-            <w:r>
-              <w:rPr>
-                <w:noProof/>
-                <w:webHidden/>
+              <w:t>3.1</w:t>
+            </w:r>
+            <w:r>
+              <w:rPr>
+                <w:rFonts w:eastAsiaTheme="minorEastAsia"/>
+                <w:noProof/>
+                <w:lang w:eastAsia="en-AU"/>
               </w:rPr>
               <w:tab/>
             </w:r>
             <w:r>
               <w:rPr>
+                <w:rStyle w:val="Hyperlink"/>
+                <w:noProof/>
+              </w:rPr>
+              <w:t>Layout Design</w:t>
+            </w:r>
+            <w:r>
+              <w:rPr>
+                <w:noProof/>
+                <w:webHidden/>
+              </w:rPr>
+              <w:tab/>
+            </w:r>
+            <w:r>
+              <w:rPr>
                 <w:noProof/>
                 <w:webHidden/>
               </w:rPr>
@@ -993,7 +1181,7 @@
                 <w:noProof/>
                 <w:webHidden/>
               </w:rPr>
-              <w:instrText xml:space="preserve"> PAGEREF _Toc135296436 \h </w:instrText>
+              <w:instrText xml:space="preserve"> PAGEREF _Toc135301866 \h </w:instrText>
             </w:r>
             <w:r>
               <w:rPr>
@@ -1013,7 +1201,7 @@
                 <w:noProof/>
                 <w:webHidden/>
               </w:rPr>
-              <w:t>3</w:t>
+              <w:t>4</w:t>
             </w:r>
             <w:r>
               <w:rPr>
@@ -1037,7 +1225,7 @@
               <w:lang w:eastAsia="en-AU"/>
             </w:rPr>
           </w:pPr>
-          <w:hyperlink w:anchor="_Toc135296437" w:history="1">
+          <w:hyperlink w:anchor="_Toc135301867" w:history="1">
             <w:r>
               <w:rPr>
                 <w:rStyle w:val="Hyperlink"/>
@@ -1083,7 +1271,7 @@
                 <w:noProof/>
                 <w:webHidden/>
               </w:rPr>
-              <w:instrText xml:space="preserve"> PAGEREF _Toc135296437 \h </w:instrText>
+              <w:instrText xml:space="preserve"> PAGEREF _Toc135301867 \h </w:instrText>
             </w:r>
             <w:r>
               <w:rPr>
@@ -1103,7 +1291,7 @@
                 <w:noProof/>
                 <w:webHidden/>
               </w:rPr>
-              <w:t>3</w:t>
+              <w:t>4</w:t>
             </w:r>
             <w:r>
               <w:rPr>
@@ -1127,7 +1315,7 @@
               <w:lang w:eastAsia="en-AU"/>
             </w:rPr>
           </w:pPr>
-          <w:hyperlink w:anchor="_Toc135296438" w:history="1">
+          <w:hyperlink w:anchor="_Toc135301868" w:history="1">
             <w:r>
               <w:rPr>
                 <w:rStyle w:val="Hyperlink"/>
@@ -1169,7 +1357,7 @@
                 <w:noProof/>
                 <w:webHidden/>
               </w:rPr>
-              <w:instrText xml:space="preserve"> PAGEREF _Toc135296438 \h </w:instrText>
+              <w:instrText xml:space="preserve"> PAGEREF _Toc135301868 \h </w:instrText>
             </w:r>
             <w:r>
               <w:rPr>
@@ -1189,7 +1377,7 @@
                 <w:noProof/>
                 <w:webHidden/>
               </w:rPr>
-              <w:t>3</w:t>
+              <w:t>4</w:t>
             </w:r>
             <w:r>
               <w:rPr>
@@ -1213,7 +1401,7 @@
               <w:lang w:eastAsia="en-AU"/>
             </w:rPr>
           </w:pPr>
-          <w:hyperlink w:anchor="_Toc135296439" w:history="1">
+          <w:hyperlink w:anchor="_Toc135301869" w:history="1">
             <w:r>
               <w:rPr>
                 <w:rStyle w:val="Hyperlink"/>
@@ -1255,7 +1443,7 @@
                 <w:noProof/>
                 <w:webHidden/>
               </w:rPr>
-              <w:instrText xml:space="preserve"> PAGEREF _Toc135296439 \h </w:instrText>
+              <w:instrText xml:space="preserve"> PAGEREF _Toc135301869 \h </w:instrText>
             </w:r>
             <w:r>
               <w:rPr>
@@ -1275,7 +1463,7 @@
                 <w:noProof/>
                 <w:webHidden/>
               </w:rPr>
-              <w:t>3</w:t>
+              <w:t>4</w:t>
             </w:r>
             <w:r>
               <w:rPr>
@@ -1299,7 +1487,7 @@
               <w:lang w:eastAsia="en-AU"/>
             </w:rPr>
           </w:pPr>
-          <w:hyperlink w:anchor="_Toc135296440" w:history="1">
+          <w:hyperlink w:anchor="_Toc135301870" w:history="1">
             <w:r>
               <w:rPr>
                 <w:rStyle w:val="Hyperlink"/>
@@ -1341,7 +1529,7 @@
                 <w:noProof/>
                 <w:webHidden/>
               </w:rPr>
-              <w:instrText xml:space="preserve"> PAGEREF _Toc135296440 \h </w:instrText>
+              <w:instrText xml:space="preserve"> PAGEREF _Toc135301870 \h </w:instrText>
             </w:r>
             <w:r>
               <w:rPr>
@@ -1385,7 +1573,7 @@
               <w:lang w:eastAsia="en-AU"/>
             </w:rPr>
           </w:pPr>
-          <w:hyperlink w:anchor="_Toc135296441" w:history="1">
+          <w:hyperlink w:anchor="_Toc135301871" w:history="1">
             <w:r>
               <w:rPr>
                 <w:rStyle w:val="Hyperlink"/>
@@ -1427,7 +1615,7 @@
                 <w:noProof/>
                 <w:webHidden/>
               </w:rPr>
-              <w:instrText xml:space="preserve"> PAGEREF _Toc135296441 \h </w:instrText>
+              <w:instrText xml:space="preserve"> PAGEREF _Toc135301871 \h </w:instrText>
             </w:r>
             <w:r>
               <w:rPr>
@@ -1471,7 +1659,7 @@
               <w:lang w:eastAsia="en-AU"/>
             </w:rPr>
           </w:pPr>
-          <w:hyperlink w:anchor="_Toc135296442" w:history="1">
+          <w:hyperlink w:anchor="_Toc135301872" w:history="1">
             <w:r>
               <w:rPr>
                 <w:rStyle w:val="Hyperlink"/>
@@ -1513,7 +1701,7 @@
                 <w:noProof/>
                 <w:webHidden/>
               </w:rPr>
-              <w:instrText xml:space="preserve"> PAGEREF _Toc135296442 \h </w:instrText>
+              <w:instrText xml:space="preserve"> PAGEREF _Toc135301872 \h </w:instrText>
             </w:r>
             <w:r>
               <w:rPr>
@@ -1533,7 +1721,7 @@
                 <w:noProof/>
                 <w:webHidden/>
               </w:rPr>
-              <w:t>4</w:t>
+              <w:t>5</w:t>
             </w:r>
             <w:r>
               <w:rPr>
@@ -1557,7 +1745,7 @@
               <w:lang w:eastAsia="en-AU"/>
             </w:rPr>
           </w:pPr>
-          <w:hyperlink w:anchor="_Toc135296443" w:history="1">
+          <w:hyperlink w:anchor="_Toc135301873" w:history="1">
             <w:r>
               <w:rPr>
                 <w:rStyle w:val="Hyperlink"/>
@@ -1599,7 +1787,7 @@
                 <w:noProof/>
                 <w:webHidden/>
               </w:rPr>
-              <w:instrText xml:space="preserve"> PAGEREF _Toc135296443 \h </w:instrText>
+              <w:instrText xml:space="preserve"> PAGEREF _Toc135301873 \h </w:instrText>
             </w:r>
             <w:r>
               <w:rPr>
@@ -1619,7 +1807,7 @@
                 <w:noProof/>
                 <w:webHidden/>
               </w:rPr>
-              <w:t>4</w:t>
+              <w:t>5</w:t>
             </w:r>
             <w:r>
               <w:rPr>
@@ -1642,7 +1830,7 @@
               <w:lang w:eastAsia="en-AU"/>
             </w:rPr>
           </w:pPr>
-          <w:hyperlink w:anchor="_Toc135296444" w:history="1">
+          <w:hyperlink w:anchor="_Toc135301874" w:history="1">
             <w:r>
               <w:rPr>
                 <w:rStyle w:val="Hyperlink"/>
@@ -1669,7 +1857,7 @@
                 <w:noProof/>
                 <w:webHidden/>
               </w:rPr>
-              <w:instrText xml:space="preserve"> PAGEREF _Toc135296444 \h </w:instrText>
+              <w:instrText xml:space="preserve"> PAGEREF _Toc135301874 \h </w:instrText>
             </w:r>
             <w:r>
               <w:rPr>
@@ -1689,7 +1877,7 @@
                 <w:noProof/>
                 <w:webHidden/>
               </w:rPr>
-              <w:t>4</w:t>
+              <w:t>5</w:t>
             </w:r>
             <w:r>
               <w:rPr>
@@ -1712,7 +1900,7 @@
               <w:lang w:eastAsia="en-AU"/>
             </w:rPr>
           </w:pPr>
-          <w:hyperlink w:anchor="_Toc135296445" w:history="1">
+          <w:hyperlink w:anchor="_Toc135301875" w:history="1">
             <w:r>
               <w:rPr>
                 <w:rStyle w:val="Hyperlink"/>
@@ -1739,7 +1927,7 @@
                 <w:noProof/>
                 <w:webHidden/>
               </w:rPr>
-              <w:instrText xml:space="preserve"> PAGEREF _Toc135296445 \h </w:instrText>
+              <w:instrText xml:space="preserve"> PAGEREF _Toc135301875 \h </w:instrText>
             </w:r>
             <w:r>
               <w:rPr>
@@ -1759,7 +1947,7 @@
                 <w:noProof/>
                 <w:webHidden/>
               </w:rPr>
-              <w:t>4</w:t>
+              <w:t>5</w:t>
             </w:r>
             <w:r>
               <w:rPr>
@@ -1782,7 +1970,7 @@
               <w:lang w:eastAsia="en-AU"/>
             </w:rPr>
           </w:pPr>
-          <w:hyperlink w:anchor="_Toc135296446" w:history="1">
+          <w:hyperlink w:anchor="_Toc135301876" w:history="1">
             <w:r>
               <w:rPr>
                 <w:rStyle w:val="Hyperlink"/>
@@ -1809,7 +1997,7 @@
                 <w:noProof/>
                 <w:webHidden/>
               </w:rPr>
-              <w:instrText xml:space="preserve"> PAGEREF _Toc135296446 \h </w:instrText>
+              <w:instrText xml:space="preserve"> PAGEREF _Toc135301876 \h </w:instrText>
             </w:r>
             <w:r>
               <w:rPr>
@@ -1829,7 +2017,7 @@
                 <w:noProof/>
                 <w:webHidden/>
               </w:rPr>
-              <w:t>4</w:t>
+              <w:t>5</w:t>
             </w:r>
             <w:r>
               <w:rPr>
@@ -1853,7 +2041,7 @@
               <w:lang w:eastAsia="en-AU"/>
             </w:rPr>
           </w:pPr>
-          <w:hyperlink w:anchor="_Toc135296447" w:history="1">
+          <w:hyperlink w:anchor="_Toc135301877" w:history="1">
             <w:r>
               <w:rPr>
                 <w:rStyle w:val="Hyperlink"/>
@@ -1899,7 +2087,7 @@
                 <w:noProof/>
                 <w:webHidden/>
               </w:rPr>
-              <w:instrText xml:space="preserve"> PAGEREF _Toc135296447 \h </w:instrText>
+              <w:instrText xml:space="preserve"> PAGEREF _Toc135301877 \h </w:instrText>
             </w:r>
             <w:r>
               <w:rPr>
@@ -1919,7 +2107,7 @@
                 <w:noProof/>
                 <w:webHidden/>
               </w:rPr>
-              <w:t>4</w:t>
+              <w:t>5</w:t>
             </w:r>
             <w:r>
               <w:rPr>
@@ -1943,7 +2131,7 @@
               <w:lang w:eastAsia="en-AU"/>
             </w:rPr>
           </w:pPr>
-          <w:hyperlink w:anchor="_Toc135296448" w:history="1">
+          <w:hyperlink w:anchor="_Toc135301878" w:history="1">
             <w:r>
               <w:rPr>
                 <w:rStyle w:val="Hyperlink"/>
@@ -1989,7 +2177,7 @@
                 <w:noProof/>
                 <w:webHidden/>
               </w:rPr>
-              <w:instrText xml:space="preserve"> PAGEREF _Toc135296448 \h </w:instrText>
+              <w:instrText xml:space="preserve"> PAGEREF _Toc135301878 \h </w:instrText>
             </w:r>
             <w:r>
               <w:rPr>
@@ -2009,7 +2197,7 @@
                 <w:noProof/>
                 <w:webHidden/>
               </w:rPr>
-              <w:t>5</w:t>
+              <w:t>6</w:t>
             </w:r>
             <w:r>
               <w:rPr>
@@ -2050,7 +2238,7 @@
           <w:bCs/>
         </w:rPr>
       </w:pPr>
-      <w:bookmarkStart w:id="0" w:name="_Toc135296426"/>
+      <w:bookmarkStart w:id="0" w:name="_Toc135301854"/>
       <w:r>
         <w:rPr>
           <w:b/>
@@ -2074,7 +2262,7 @@
           <w:numId w:val="1"/>
         </w:numPr>
       </w:pPr>
-      <w:bookmarkStart w:id="1" w:name="_Toc135296427"/>
+      <w:bookmarkStart w:id="1" w:name="_Toc135301855"/>
       <w:r>
         <w:t>Summary</w:t>
       </w:r>
@@ -2100,6 +2288,30 @@
       </w:r>
       <w:r>
         <w:t>sort through, search through, and edit integers in the array</w:t>
+      </w:r>
+      <w:r>
+        <w:t>.</w:t>
+      </w:r>
+    </w:p>
+    <w:p/>
+    <w:p>
+      <w:r>
+        <w:t>During sprint two</w:t>
+      </w:r>
+      <w:r>
+        <w:t xml:space="preserve"> the program must now also perform several mathematical </w:t>
+      </w:r>
+      <w:r>
+        <w:t>functions like calculate and display the range, average, mode</w:t>
+      </w:r>
+      <w:r>
+        <w:t xml:space="preserve">, and the mid-range of the array. It must also have </w:t>
+      </w:r>
+      <w:r>
+        <w:t xml:space="preserve">a second search function the goes through the array </w:t>
+      </w:r>
+      <w:r>
+        <w:t>sequentially</w:t>
       </w:r>
       <w:r>
         <w:t>.</w:t>
@@ -2118,7 +2330,7 @@
           <w:bCs/>
         </w:rPr>
       </w:pPr>
-      <w:bookmarkStart w:id="2" w:name="_Toc135296428"/>
+      <w:bookmarkStart w:id="2" w:name="_Toc135301856"/>
       <w:r>
         <w:rPr>
           <w:b/>
@@ -2142,7 +2354,7 @@
           <w:numId w:val="1"/>
         </w:numPr>
       </w:pPr>
-      <w:bookmarkStart w:id="3" w:name="_Toc135296429"/>
+      <w:bookmarkStart w:id="3" w:name="_Toc135301857"/>
       <w:r>
         <w:t>Summary</w:t>
       </w:r>
@@ -2161,7 +2373,10 @@
           <w:numId w:val="1"/>
         </w:numPr>
       </w:pPr>
-      <w:bookmarkStart w:id="4" w:name="_Toc135296430"/>
+      <w:bookmarkStart w:id="4" w:name="_Toc135301858"/>
+      <w:r>
+        <w:t xml:space="preserve">Sprint 1 </w:t>
+      </w:r>
       <w:r>
         <w:t>Functional Requirements</w:t>
       </w:r>
@@ -2178,6 +2393,9 @@
       <w:r>
         <w:t>Search / text box</w:t>
       </w:r>
+      <w:r>
+        <w:t>,</w:t>
+      </w:r>
     </w:p>
     <w:p>
       <w:pPr>
@@ -2190,6 +2408,9 @@
       <w:r>
         <w:t>Enter button for text box</w:t>
       </w:r>
+      <w:r>
+        <w:t>,</w:t>
+      </w:r>
     </w:p>
     <w:p>
       <w:pPr>
@@ -2202,6 +2423,9 @@
       <w:r>
         <w:t>Sort button</w:t>
       </w:r>
+      <w:r>
+        <w:t>,</w:t>
+      </w:r>
     </w:p>
     <w:p>
       <w:pPr>
@@ -2214,6 +2438,9 @@
       <w:r>
         <w:t>User feedback (displaying error and successful messages)</w:t>
       </w:r>
+      <w:r>
+        <w:t>,</w:t>
+      </w:r>
     </w:p>
     <w:p>
       <w:pPr>
@@ -2227,11 +2454,7 @@
         <w:t>Display array in a list box.</w:t>
       </w:r>
     </w:p>
-    <w:p>
-      <w:pPr>
-        <w:ind w:left="1104"/>
-      </w:pPr>
-    </w:p>
+    <w:p/>
     <w:p>
       <w:pPr>
         <w:pStyle w:val="Heading2"/>
@@ -2240,11 +2463,126 @@
           <w:numId w:val="1"/>
         </w:numPr>
       </w:pPr>
-      <w:bookmarkStart w:id="5" w:name="_Toc135296431"/>
+      <w:bookmarkStart w:id="5" w:name="_Toc135301859"/>
+      <w:r>
+        <w:t xml:space="preserve">Sprint 2 </w:t>
+      </w:r>
+      <w:r>
+        <w:t>Functional Requirements</w:t>
+      </w:r>
+      <w:bookmarkEnd w:id="5"/>
+    </w:p>
+    <w:p>
+      <w:pPr>
+        <w:pStyle w:val="ListParagraph"/>
+        <w:numPr>
+          <w:ilvl w:val="0"/>
+          <w:numId w:val="11"/>
+        </w:numPr>
+      </w:pPr>
+      <w:r>
+        <w:t>A button to calculate the “mid-extreme”</w:t>
+      </w:r>
+      <w:r>
+        <w:t>,</w:t>
+      </w:r>
+    </w:p>
+    <w:p>
+      <w:pPr>
+        <w:pStyle w:val="ListParagraph"/>
+        <w:numPr>
+          <w:ilvl w:val="0"/>
+          <w:numId w:val="11"/>
+        </w:numPr>
+      </w:pPr>
+      <w:r>
+        <w:t>A button to calculate the mode</w:t>
+      </w:r>
+      <w:r>
+        <w:t>,</w:t>
+      </w:r>
+    </w:p>
+    <w:p>
+      <w:pPr>
+        <w:pStyle w:val="ListParagraph"/>
+        <w:numPr>
+          <w:ilvl w:val="0"/>
+          <w:numId w:val="11"/>
+        </w:numPr>
+      </w:pPr>
+      <w:r>
+        <w:t>A button to calculate the average</w:t>
+      </w:r>
+      <w:r>
+        <w:t>,</w:t>
+      </w:r>
+    </w:p>
+    <w:p>
+      <w:pPr>
+        <w:pStyle w:val="ListParagraph"/>
+        <w:numPr>
+          <w:ilvl w:val="0"/>
+          <w:numId w:val="11"/>
+        </w:numPr>
+      </w:pPr>
+      <w:r>
+        <w:t>A button to calculate the range</w:t>
+      </w:r>
+      <w:r>
+        <w:t>,</w:t>
+      </w:r>
+    </w:p>
+    <w:p>
+      <w:pPr>
+        <w:pStyle w:val="ListParagraph"/>
+        <w:numPr>
+          <w:ilvl w:val="0"/>
+          <w:numId w:val="11"/>
+        </w:numPr>
+      </w:pPr>
+      <w:r>
+        <w:t>A button to initiate a linear search</w:t>
+      </w:r>
+      <w:r>
+        <w:t>,</w:t>
+      </w:r>
+    </w:p>
+    <w:p>
+      <w:pPr>
+        <w:pStyle w:val="ListParagraph"/>
+        <w:numPr>
+          <w:ilvl w:val="0"/>
+          <w:numId w:val="11"/>
+        </w:numPr>
+      </w:pPr>
+      <w:r>
+        <w:t>Tool tips on all buttons and boxes</w:t>
+      </w:r>
+      <w:r>
+        <w:t>.</w:t>
+      </w:r>
+    </w:p>
+    <w:p>
+      <w:pPr>
+        <w:ind w:left="1104"/>
+      </w:pPr>
+    </w:p>
+    <w:p>
+      <w:pPr>
+        <w:pStyle w:val="Heading2"/>
+        <w:numPr>
+          <w:ilvl w:val="1"/>
+          <w:numId w:val="1"/>
+        </w:numPr>
+      </w:pPr>
+      <w:bookmarkStart w:id="6" w:name="_Toc135301860"/>
+      <w:r>
+        <w:t xml:space="preserve">Sprint 1 </w:t>
+      </w:r>
       <w:r>
         <w:t>Non-Functional Requirements</w:t>
       </w:r>
-      <w:bookmarkEnd w:id="5"/>
+      <w:bookmarkEnd w:id="6"/>
     </w:p>
     <w:p>
       <w:pPr>
@@ -2312,15 +2650,7 @@
         <w:t>The sort needs to be a bubble sort.</w:t>
       </w:r>
     </w:p>
-    <w:p>
-      <w:pPr>
-        <w:pStyle w:val="ListParagraph"/>
-        <w:numPr>
-          <w:ilvl w:val="0"/>
-          <w:numId w:val="5"/>
-        </w:numPr>
-      </w:pPr>
-    </w:p>
+    <w:p/>
     <w:p>
       <w:pPr>
         <w:pStyle w:val="Heading2"/>
@@ -2329,11 +2659,125 @@
           <w:numId w:val="1"/>
         </w:numPr>
       </w:pPr>
-      <w:bookmarkStart w:id="6" w:name="_Toc135296432"/>
+      <w:bookmarkStart w:id="7" w:name="_Toc135301861"/>
+      <w:r>
+        <w:lastRenderedPageBreak/>
+        <w:t xml:space="preserve">Sprint </w:t>
+      </w:r>
+      <w:r>
+        <w:t>2 Non-Functional Requirements</w:t>
+      </w:r>
+      <w:bookmarkEnd w:id="7"/>
+    </w:p>
+    <w:p>
+      <w:pPr>
+        <w:pStyle w:val="ListParagraph"/>
+        <w:numPr>
+          <w:ilvl w:val="0"/>
+          <w:numId w:val="14"/>
+        </w:numPr>
+      </w:pPr>
+      <w:r>
+        <w:t>We need to use Visual Studio and make the program as a Form</w:t>
+      </w:r>
+      <w:r>
+        <w:t>,</w:t>
+      </w:r>
+    </w:p>
+    <w:p>
+      <w:pPr>
+        <w:pStyle w:val="ListParagraph"/>
+        <w:numPr>
+          <w:ilvl w:val="0"/>
+          <w:numId w:val="14"/>
+        </w:numPr>
+      </w:pPr>
+      <w:r>
+        <w:t>It needs to be available for approx. 100 users</w:t>
+      </w:r>
+      <w:r>
+        <w:t>,</w:t>
+      </w:r>
+    </w:p>
+    <w:p>
+      <w:pPr>
+        <w:pStyle w:val="ListParagraph"/>
+        <w:numPr>
+          <w:ilvl w:val="0"/>
+          <w:numId w:val="14"/>
+        </w:numPr>
+      </w:pPr>
+      <w:r>
+        <w:t>All the code needs to execute within approx. 1 second of activation</w:t>
+      </w:r>
+      <w:r>
+        <w:t>,</w:t>
+      </w:r>
+    </w:p>
+    <w:p>
+      <w:pPr>
+        <w:pStyle w:val="ListParagraph"/>
+        <w:numPr>
+          <w:ilvl w:val="0"/>
+          <w:numId w:val="14"/>
+        </w:numPr>
+      </w:pPr>
+      <w:r>
+        <w:t>The second search function needs to be a linear one consisting of 1 FOR loop and 1 IF statement</w:t>
+      </w:r>
+      <w:r>
+        <w:t>,</w:t>
+      </w:r>
+    </w:p>
+    <w:p>
+      <w:pPr>
+        <w:pStyle w:val="ListParagraph"/>
+        <w:numPr>
+          <w:ilvl w:val="0"/>
+          <w:numId w:val="14"/>
+        </w:numPr>
+      </w:pPr>
+      <w:r>
+        <w:t>The mathematical calculations must be coded using custom algorithms</w:t>
+      </w:r>
+      <w:r>
+        <w:t>,</w:t>
+      </w:r>
+    </w:p>
+    <w:p>
+      <w:pPr>
+        <w:pStyle w:val="ListParagraph"/>
+        <w:numPr>
+          <w:ilvl w:val="0"/>
+          <w:numId w:val="14"/>
+        </w:numPr>
+      </w:pPr>
+      <w:r>
+        <w:t>The GUI components must have detailed tool tips</w:t>
+      </w:r>
+      <w:r>
+        <w:t>.</w:t>
+      </w:r>
+    </w:p>
+    <w:p>
+      <w:pPr>
+        <w:pStyle w:val="ListParagraph"/>
+        <w:ind w:left="1080"/>
+      </w:pPr>
+    </w:p>
+    <w:p>
+      <w:pPr>
+        <w:pStyle w:val="Heading2"/>
+        <w:numPr>
+          <w:ilvl w:val="1"/>
+          <w:numId w:val="1"/>
+        </w:numPr>
+      </w:pPr>
+      <w:bookmarkStart w:id="8" w:name="_Toc135301862"/>
       <w:r>
         <w:t>Pseudocode</w:t>
       </w:r>
-      <w:bookmarkEnd w:id="6"/>
+      <w:bookmarkEnd w:id="8"/>
     </w:p>
     <w:p/>
     <w:p>
@@ -2341,11 +2785,11 @@
         <w:pStyle w:val="Heading3"/>
         <w:ind w:left="720" w:firstLine="720"/>
       </w:pPr>
-      <w:bookmarkStart w:id="7" w:name="_Toc135296433"/>
+      <w:bookmarkStart w:id="9" w:name="_Toc135301863"/>
       <w:r>
         <w:t>2.4.1 Sprint One</w:t>
       </w:r>
-      <w:bookmarkEnd w:id="7"/>
+      <w:bookmarkEnd w:id="9"/>
     </w:p>
     <w:p/>
     <w:p>
@@ -2358,11 +2802,11 @@
       <w:r>
         <w:tab/>
       </w:r>
-      <w:bookmarkStart w:id="8" w:name="_Toc135296434"/>
+      <w:bookmarkStart w:id="10" w:name="_Toc135301864"/>
       <w:r>
         <w:t>2.4.2 Sprint Two</w:t>
       </w:r>
-      <w:bookmarkEnd w:id="8"/>
+      <w:bookmarkEnd w:id="10"/>
     </w:p>
     <w:p>
       <w:pPr>
@@ -2381,7 +2825,7 @@
           <w:bCs/>
         </w:rPr>
       </w:pPr>
-      <w:bookmarkStart w:id="9" w:name="_Toc135296435"/>
+      <w:bookmarkStart w:id="11" w:name="_Toc135301865"/>
       <w:r>
         <w:rPr>
           <w:b/>
@@ -2389,19 +2833,22 @@
         </w:rPr>
         <w:t>UI Design</w:t>
       </w:r>
-      <w:bookmarkEnd w:id="9"/>
+      <w:bookmarkEnd w:id="11"/>
     </w:p>
     <w:p/>
     <w:p>
       <w:pPr>
         <w:pStyle w:val="Heading2"/>
-        <w:ind w:left="720"/>
-      </w:pPr>
-      <w:bookmarkStart w:id="10" w:name="_Toc135296436"/>
-      <w:r>
-        <w:t>3.1 Layout Design</w:t>
-      </w:r>
-      <w:bookmarkEnd w:id="10"/>
+        <w:numPr>
+          <w:ilvl w:val="1"/>
+          <w:numId w:val="1"/>
+        </w:numPr>
+      </w:pPr>
+      <w:bookmarkStart w:id="12" w:name="_Toc135301866"/>
+      <w:r>
+        <w:t>Layout Design</w:t>
+      </w:r>
+      <w:bookmarkEnd w:id="12"/>
     </w:p>
     <w:p/>
     <w:p>
@@ -2416,16 +2863,15 @@
           <w:bCs/>
         </w:rPr>
       </w:pPr>
-      <w:bookmarkStart w:id="11" w:name="_Toc135296437"/>
+      <w:bookmarkStart w:id="13" w:name="_Toc135301867"/>
       <w:r>
         <w:rPr>
           <w:b/>
           <w:bCs/>
         </w:rPr>
-        <w:lastRenderedPageBreak/>
         <w:t>Project Management</w:t>
       </w:r>
-      <w:bookmarkEnd w:id="11"/>
+      <w:bookmarkEnd w:id="13"/>
     </w:p>
     <w:p/>
     <w:p>
@@ -2436,11 +2882,11 @@
           <w:numId w:val="1"/>
         </w:numPr>
       </w:pPr>
-      <w:bookmarkStart w:id="12" w:name="_Toc135296438"/>
+      <w:bookmarkStart w:id="14" w:name="_Toc135301868"/>
       <w:r>
         <w:t>Sprint One management</w:t>
       </w:r>
-      <w:bookmarkEnd w:id="12"/>
+      <w:bookmarkEnd w:id="14"/>
     </w:p>
     <w:p>
       <w:r>
@@ -2455,14 +2901,14 @@
           <w:numId w:val="1"/>
         </w:numPr>
       </w:pPr>
-      <w:bookmarkStart w:id="13" w:name="_Toc135296439"/>
+      <w:bookmarkStart w:id="15" w:name="_Toc135301869"/>
       <w:r>
         <w:t>Project Task</w:t>
       </w:r>
       <w:r>
         <w:t>s</w:t>
       </w:r>
-      <w:bookmarkEnd w:id="13"/>
+      <w:bookmarkEnd w:id="15"/>
     </w:p>
     <w:p>
       <w:pPr>
@@ -2549,11 +2995,11 @@
           <w:numId w:val="1"/>
         </w:numPr>
       </w:pPr>
-      <w:bookmarkStart w:id="14" w:name="_Toc135296440"/>
+      <w:bookmarkStart w:id="16" w:name="_Toc135301870"/>
       <w:r>
         <w:t>Sprint Two management</w:t>
       </w:r>
-      <w:bookmarkEnd w:id="14"/>
+      <w:bookmarkEnd w:id="16"/>
     </w:p>
     <w:p>
       <w:r>
@@ -2568,18 +3014,18 @@
           <w:numId w:val="1"/>
         </w:numPr>
       </w:pPr>
-      <w:bookmarkStart w:id="15" w:name="_Toc135296441"/>
+      <w:bookmarkStart w:id="17" w:name="_Toc135301871"/>
       <w:r>
         <w:t>Project Tasks</w:t>
       </w:r>
-      <w:bookmarkEnd w:id="15"/>
+      <w:bookmarkEnd w:id="17"/>
     </w:p>
     <w:p>
       <w:pPr>
         <w:pStyle w:val="ListParagraph"/>
         <w:numPr>
           <w:ilvl w:val="0"/>
-          <w:numId w:val="9"/>
+          <w:numId w:val="15"/>
         </w:numPr>
       </w:pPr>
       <w:r>
@@ -2591,7 +3037,7 @@
         <w:pStyle w:val="ListParagraph"/>
         <w:numPr>
           <w:ilvl w:val="1"/>
-          <w:numId w:val="9"/>
+          <w:numId w:val="15"/>
         </w:numPr>
       </w:pPr>
       <w:r>
@@ -2603,11 +3049,11 @@
         <w:pStyle w:val="ListParagraph"/>
         <w:numPr>
           <w:ilvl w:val="1"/>
-          <w:numId w:val="9"/>
+          <w:numId w:val="15"/>
         </w:numPr>
       </w:pPr>
       <w:r>
-        <w:t>Average button</w:t>
+        <w:t>Mid-Extreme Button</w:t>
       </w:r>
     </w:p>
     <w:p>
@@ -2615,11 +3061,11 @@
         <w:pStyle w:val="ListParagraph"/>
         <w:numPr>
           <w:ilvl w:val="1"/>
-          <w:numId w:val="9"/>
+          <w:numId w:val="15"/>
         </w:numPr>
       </w:pPr>
       <w:r>
-        <w:t>Range button</w:t>
+        <w:t>Average button</w:t>
       </w:r>
     </w:p>
     <w:p>
@@ -2627,11 +3073,12 @@
         <w:pStyle w:val="ListParagraph"/>
         <w:numPr>
           <w:ilvl w:val="1"/>
-          <w:numId w:val="9"/>
+          <w:numId w:val="15"/>
         </w:numPr>
       </w:pPr>
       <w:r>
-        <w:t>Detailed Tooltips</w:t>
+        <w:lastRenderedPageBreak/>
+        <w:t>Range button</w:t>
       </w:r>
     </w:p>
     <w:p>
@@ -2639,11 +3086,35 @@
         <w:pStyle w:val="ListParagraph"/>
         <w:numPr>
           <w:ilvl w:val="1"/>
-          <w:numId w:val="9"/>
+          <w:numId w:val="15"/>
         </w:numPr>
       </w:pPr>
       <w:r>
+        <w:t>Detailed Tooltips</w:t>
+      </w:r>
+    </w:p>
+    <w:p>
+      <w:pPr>
+        <w:pStyle w:val="ListParagraph"/>
+        <w:numPr>
+          <w:ilvl w:val="1"/>
+          <w:numId w:val="15"/>
+        </w:numPr>
+      </w:pPr>
+      <w:r>
         <w:t>Sequential (Linear) Search button</w:t>
+      </w:r>
+    </w:p>
+    <w:p>
+      <w:pPr>
+        <w:pStyle w:val="ListParagraph"/>
+        <w:numPr>
+          <w:ilvl w:val="1"/>
+          <w:numId w:val="15"/>
+        </w:numPr>
+      </w:pPr>
+      <w:r>
+        <w:t>Calculations</w:t>
       </w:r>
     </w:p>
     <w:p/>
@@ -2655,11 +3126,11 @@
           <w:numId w:val="1"/>
         </w:numPr>
       </w:pPr>
-      <w:bookmarkStart w:id="16" w:name="_Toc135296442"/>
+      <w:bookmarkStart w:id="18" w:name="_Toc135301872"/>
       <w:r>
         <w:t>Final Sprint management</w:t>
       </w:r>
-      <w:bookmarkEnd w:id="16"/>
+      <w:bookmarkEnd w:id="18"/>
     </w:p>
     <w:p/>
     <w:p>
@@ -2670,11 +3141,11 @@
           <w:numId w:val="1"/>
         </w:numPr>
       </w:pPr>
-      <w:bookmarkStart w:id="17" w:name="_Toc135296443"/>
+      <w:bookmarkStart w:id="19" w:name="_Toc135301873"/>
       <w:r>
         <w:t>Meeting Minutes</w:t>
       </w:r>
-      <w:bookmarkEnd w:id="17"/>
+      <w:bookmarkEnd w:id="19"/>
     </w:p>
     <w:p>
       <w:pPr>
@@ -2685,23 +3156,15 @@
       <w:pPr>
         <w:pStyle w:val="Heading3"/>
       </w:pPr>
-      <w:bookmarkStart w:id="18" w:name="_Toc135296444"/>
+      <w:bookmarkStart w:id="20" w:name="_Toc135301874"/>
       <w:r>
         <w:t>Week 1</w:t>
       </w:r>
-      <w:bookmarkEnd w:id="18"/>
-    </w:p>
-    <w:p>
-      <w:r>
-        <w:t xml:space="preserve">We discussed the initial plans for the project and then decided who would be the scrum master for Sprint One. We discussed about who would do what task, as well as setting up </w:t>
-      </w:r>
-      <w:proofErr w:type="spellStart"/>
-      <w:r>
-        <w:t>Github</w:t>
-      </w:r>
-      <w:proofErr w:type="spellEnd"/>
-      <w:r>
-        <w:t xml:space="preserve"> and all the base plan work, as well as the forms project. Was an overall 40 min discussion.</w:t>
+      <w:bookmarkEnd w:id="20"/>
+    </w:p>
+    <w:p>
+      <w:r>
+        <w:t>We discussed the initial plans for the project and then decided who would be the scrum master for Sprint One. We discussed about who would do what task, as well as setting up Github and all the base plan work, as well as the forms project. Was an overall 40 min discussion.</w:t>
       </w:r>
     </w:p>
     <w:p>
@@ -2713,11 +3176,11 @@
       <w:pPr>
         <w:pStyle w:val="Heading3"/>
       </w:pPr>
-      <w:bookmarkStart w:id="19" w:name="_Toc135296445"/>
+      <w:bookmarkStart w:id="21" w:name="_Toc135301875"/>
       <w:r>
         <w:t>Week 2</w:t>
       </w:r>
-      <w:bookmarkEnd w:id="19"/>
+      <w:bookmarkEnd w:id="21"/>
     </w:p>
     <w:p>
       <w:r>
@@ -2729,11 +3192,11 @@
       <w:pPr>
         <w:pStyle w:val="Heading3"/>
       </w:pPr>
-      <w:bookmarkStart w:id="20" w:name="_Toc135296446"/>
+      <w:bookmarkStart w:id="22" w:name="_Toc135301876"/>
       <w:r>
         <w:t>Week 3</w:t>
       </w:r>
-      <w:bookmarkEnd w:id="20"/>
+      <w:bookmarkEnd w:id="22"/>
     </w:p>
     <w:p/>
     <w:p>
@@ -2748,16 +3211,15 @@
           <w:bCs/>
         </w:rPr>
       </w:pPr>
-      <w:bookmarkStart w:id="21" w:name="_Toc135296447"/>
+      <w:bookmarkStart w:id="23" w:name="_Toc135301877"/>
       <w:r>
         <w:rPr>
           <w:b/>
           <w:bCs/>
         </w:rPr>
-        <w:lastRenderedPageBreak/>
         <w:t>Screenshots</w:t>
       </w:r>
-      <w:bookmarkEnd w:id="21"/>
+      <w:bookmarkEnd w:id="23"/>
     </w:p>
     <w:p>
       <w:pPr>
@@ -2770,27 +3232,14 @@
         <w:keepNext/>
         <w:ind w:firstLine="720"/>
       </w:pPr>
-      <w:r>
-        <w:fldChar w:fldCharType="begin"/>
-      </w:r>
-      <w:r>
-        <w:instrText xml:space="preserve"> SEQ Equation \* ARABIC </w:instrText>
-      </w:r>
-      <w:r>
-        <w:fldChar w:fldCharType="separate"/>
-      </w:r>
-      <w:r>
-        <w:rPr>
-          <w:noProof/>
-        </w:rPr>
-        <w:t>1</w:t>
-      </w:r>
-      <w:r>
-        <w:rPr>
-          <w:noProof/>
-        </w:rPr>
-        <w:fldChar w:fldCharType="end"/>
-      </w:r>
+      <w:fldSimple w:instr=" SEQ Equation \* ARABIC ">
+        <w:r>
+          <w:rPr>
+            <w:noProof/>
+          </w:rPr>
+          <w:t>1</w:t>
+        </w:r>
+      </w:fldSimple>
       <w:r>
         <w:t>: Tasks set for sprint 1 - Week 1.</w:t>
       </w:r>
@@ -2807,7 +3256,7 @@
           <wp:inline distT="0" distB="0" distL="0" distR="0" wp14:anchorId="375EDD4B" wp14:editId="5BDE9AD9">
             <wp:extent cx="5731510" cy="3322955"/>
             <wp:effectExtent l="0" t="0" r="0" b="0"/>
-            <wp:docPr id="716789882" name="Picture 1"/>
+            <wp:docPr id="716789882" name="Picture 716789882"/>
             <wp:cNvGraphicFramePr>
               <a:graphicFrameLocks xmlns:a="http://schemas.openxmlformats.org/drawingml/2006/main" noChangeAspect="1"/>
             </wp:cNvGraphicFramePr>
@@ -2849,29 +3298,9 @@
     <w:p>
       <w:pPr>
         <w:ind w:left="720"/>
-        <w:rPr>
-          <w:rStyle w:val="SubtleEmphasis"/>
-          <w:color w:val="44546A" w:themeColor="text2"/>
-          <w:sz w:val="18"/>
-          <w:szCs w:val="18"/>
-        </w:rPr>
-      </w:pPr>
-      <w:r>
-        <w:rPr>
-          <w:rStyle w:val="SubtleEmphasis"/>
-          <w:color w:val="44546A" w:themeColor="text2"/>
-          <w:sz w:val="18"/>
-          <w:szCs w:val="18"/>
-        </w:rPr>
-        <w:t xml:space="preserve">2: </w:t>
-      </w:r>
-      <w:r>
-        <w:rPr>
-          <w:rStyle w:val="SubtleEmphasis"/>
-          <w:color w:val="44546A" w:themeColor="text2"/>
-          <w:sz w:val="18"/>
-          <w:szCs w:val="18"/>
-        </w:rPr>
+      </w:pPr>
+      <w:r>
+        <w:lastRenderedPageBreak/>
         <w:t>Sprint 1 GUI design</w:t>
       </w:r>
     </w:p>
@@ -2887,7 +3316,7 @@
           <wp:inline distT="0" distB="0" distL="0" distR="0" wp14:anchorId="23BC8450" wp14:editId="122CADE8">
             <wp:extent cx="3171825" cy="2867025"/>
             <wp:effectExtent l="0" t="0" r="9525" b="9525"/>
-            <wp:docPr id="812723933" name="Picture 1" descr="A screenshot of a computer&#10;&#10;Description automatically generated"/>
+            <wp:docPr id="812723933" name="Picture 812723933" descr="A screenshot of a computer&#10;&#10;Description automatically generated"/>
             <wp:cNvGraphicFramePr>
               <a:graphicFrameLocks xmlns:a="http://schemas.openxmlformats.org/drawingml/2006/main" noChangeAspect="1"/>
             </wp:cNvGraphicFramePr>
@@ -2938,7 +3367,7 @@
           <w:bCs/>
         </w:rPr>
       </w:pPr>
-      <w:bookmarkStart w:id="22" w:name="_Toc135296448"/>
+      <w:bookmarkStart w:id="24" w:name="_Toc135301878"/>
       <w:r>
         <w:rPr>
           <w:b/>
@@ -2946,7 +3375,7 @@
         </w:rPr>
         <w:t>References</w:t>
       </w:r>
-      <w:bookmarkEnd w:id="22"/>
+      <w:bookmarkEnd w:id="24"/>
     </w:p>
     <w:p/>
     <w:sectPr>
@@ -2981,6 +3410,13 @@
       <w:r>
         <w:continuationSeparator/>
       </w:r>
+    </w:p>
+  </w:endnote>
+  <w:endnote w:type="continuationNotice" w:id="1">
+    <w:p>
+      <w:pPr>
+        <w:spacing w:after="0" w:line="240" w:lineRule="auto"/>
+      </w:pPr>
     </w:p>
   </w:endnote>
 </w:endnotes>
@@ -3061,6 +3497,13 @@
       </w:r>
     </w:p>
   </w:footnote>
+  <w:footnote w:type="continuationNotice" w:id="1">
+    <w:p>
+      <w:pPr>
+        <w:spacing w:after="0" w:line="240" w:lineRule="auto"/>
+      </w:pPr>
+    </w:p>
+  </w:footnote>
 </w:footnotes>
 </file>
 
@@ -3076,7 +3519,7 @@
       <w:lvlText w:val=""/>
       <w:lvlJc w:val="left"/>
       <w:pPr>
-        <w:ind w:left="720" w:hanging="360"/>
+        <w:ind w:left="786" w:hanging="360"/>
       </w:pPr>
       <w:rPr>
         <w:rFonts w:ascii="Symbol" w:hAnsi="Symbol" w:hint="default"/>
@@ -3088,7 +3531,7 @@
       <w:lvlText w:val="o"/>
       <w:lvlJc w:val="left"/>
       <w:pPr>
-        <w:ind w:left="1440" w:hanging="360"/>
+        <w:ind w:left="1506" w:hanging="360"/>
       </w:pPr>
       <w:rPr>
         <w:rFonts w:ascii="Courier New" w:hAnsi="Courier New" w:cs="Courier New" w:hint="default"/>
@@ -3100,7 +3543,7 @@
       <w:lvlText w:val=""/>
       <w:lvlJc w:val="left"/>
       <w:pPr>
-        <w:ind w:left="2160" w:hanging="360"/>
+        <w:ind w:left="2226" w:hanging="360"/>
       </w:pPr>
       <w:rPr>
         <w:rFonts w:ascii="Wingdings" w:hAnsi="Wingdings" w:hint="default"/>
@@ -3112,7 +3555,7 @@
       <w:lvlText w:val=""/>
       <w:lvlJc w:val="left"/>
       <w:pPr>
-        <w:ind w:left="2880" w:hanging="360"/>
+        <w:ind w:left="2946" w:hanging="360"/>
       </w:pPr>
       <w:rPr>
         <w:rFonts w:ascii="Symbol" w:hAnsi="Symbol" w:hint="default"/>
@@ -3124,7 +3567,7 @@
       <w:lvlText w:val="o"/>
       <w:lvlJc w:val="left"/>
       <w:pPr>
-        <w:ind w:left="3600" w:hanging="360"/>
+        <w:ind w:left="3666" w:hanging="360"/>
       </w:pPr>
       <w:rPr>
         <w:rFonts w:ascii="Courier New" w:hAnsi="Courier New" w:cs="Courier New" w:hint="default"/>
@@ -3136,7 +3579,7 @@
       <w:lvlText w:val=""/>
       <w:lvlJc w:val="left"/>
       <w:pPr>
-        <w:ind w:left="4320" w:hanging="360"/>
+        <w:ind w:left="4386" w:hanging="360"/>
       </w:pPr>
       <w:rPr>
         <w:rFonts w:ascii="Wingdings" w:hAnsi="Wingdings" w:hint="default"/>
@@ -3148,7 +3591,7 @@
       <w:lvlText w:val=""/>
       <w:lvlJc w:val="left"/>
       <w:pPr>
-        <w:ind w:left="5040" w:hanging="360"/>
+        <w:ind w:left="5106" w:hanging="360"/>
       </w:pPr>
       <w:rPr>
         <w:rFonts w:ascii="Symbol" w:hAnsi="Symbol" w:hint="default"/>
@@ -3160,7 +3603,7 @@
       <w:lvlText w:val="o"/>
       <w:lvlJc w:val="left"/>
       <w:pPr>
-        <w:ind w:left="5760" w:hanging="360"/>
+        <w:ind w:left="5826" w:hanging="360"/>
       </w:pPr>
       <w:rPr>
         <w:rFonts w:ascii="Courier New" w:hAnsi="Courier New" w:cs="Courier New" w:hint="default"/>
@@ -3172,7 +3615,7 @@
       <w:lvlText w:val=""/>
       <w:lvlJc w:val="left"/>
       <w:pPr>
-        <w:ind w:left="6480" w:hanging="360"/>
+        <w:ind w:left="6546" w:hanging="360"/>
       </w:pPr>
       <w:rPr>
         <w:rFonts w:ascii="Wingdings" w:hAnsi="Wingdings" w:hint="default"/>
@@ -3180,6 +3623,119 @@
     </w:lvl>
   </w:abstractNum>
   <w:abstractNum w:abstractNumId="1" w15:restartNumberingAfterBreak="0">
+    <w:nsid w:val="0266452E"/>
+    <w:multiLevelType w:val="hybridMultilevel"/>
+    <w:tmpl w:val="4E60133E"/>
+    <w:lvl w:ilvl="0" w:tplc="0C090001">
+      <w:start w:val="1"/>
+      <w:numFmt w:val="bullet"/>
+      <w:lvlText w:val=""/>
+      <w:lvlJc w:val="left"/>
+      <w:pPr>
+        <w:ind w:left="720" w:hanging="360"/>
+      </w:pPr>
+      <w:rPr>
+        <w:rFonts w:ascii="Symbol" w:hAnsi="Symbol" w:hint="default"/>
+      </w:rPr>
+    </w:lvl>
+    <w:lvl w:ilvl="1" w:tplc="0C090003" w:tentative="1">
+      <w:start w:val="1"/>
+      <w:numFmt w:val="bullet"/>
+      <w:lvlText w:val="o"/>
+      <w:lvlJc w:val="left"/>
+      <w:pPr>
+        <w:ind w:left="1440" w:hanging="360"/>
+      </w:pPr>
+      <w:rPr>
+        <w:rFonts w:ascii="Courier New" w:hAnsi="Courier New" w:cs="Courier New" w:hint="default"/>
+      </w:rPr>
+    </w:lvl>
+    <w:lvl w:ilvl="2" w:tplc="0C090005" w:tentative="1">
+      <w:start w:val="1"/>
+      <w:numFmt w:val="bullet"/>
+      <w:lvlText w:val=""/>
+      <w:lvlJc w:val="left"/>
+      <w:pPr>
+        <w:ind w:left="2160" w:hanging="360"/>
+      </w:pPr>
+      <w:rPr>
+        <w:rFonts w:ascii="Wingdings" w:hAnsi="Wingdings" w:hint="default"/>
+      </w:rPr>
+    </w:lvl>
+    <w:lvl w:ilvl="3" w:tplc="0C090001" w:tentative="1">
+      <w:start w:val="1"/>
+      <w:numFmt w:val="bullet"/>
+      <w:lvlText w:val=""/>
+      <w:lvlJc w:val="left"/>
+      <w:pPr>
+        <w:ind w:left="2880" w:hanging="360"/>
+      </w:pPr>
+      <w:rPr>
+        <w:rFonts w:ascii="Symbol" w:hAnsi="Symbol" w:hint="default"/>
+      </w:rPr>
+    </w:lvl>
+    <w:lvl w:ilvl="4" w:tplc="0C090003" w:tentative="1">
+      <w:start w:val="1"/>
+      <w:numFmt w:val="bullet"/>
+      <w:lvlText w:val="o"/>
+      <w:lvlJc w:val="left"/>
+      <w:pPr>
+        <w:ind w:left="3600" w:hanging="360"/>
+      </w:pPr>
+      <w:rPr>
+        <w:rFonts w:ascii="Courier New" w:hAnsi="Courier New" w:cs="Courier New" w:hint="default"/>
+      </w:rPr>
+    </w:lvl>
+    <w:lvl w:ilvl="5" w:tplc="0C090005" w:tentative="1">
+      <w:start w:val="1"/>
+      <w:numFmt w:val="bullet"/>
+      <w:lvlText w:val=""/>
+      <w:lvlJc w:val="left"/>
+      <w:pPr>
+        <w:ind w:left="4320" w:hanging="360"/>
+      </w:pPr>
+      <w:rPr>
+        <w:rFonts w:ascii="Wingdings" w:hAnsi="Wingdings" w:hint="default"/>
+      </w:rPr>
+    </w:lvl>
+    <w:lvl w:ilvl="6" w:tplc="0C090001" w:tentative="1">
+      <w:start w:val="1"/>
+      <w:numFmt w:val="bullet"/>
+      <w:lvlText w:val=""/>
+      <w:lvlJc w:val="left"/>
+      <w:pPr>
+        <w:ind w:left="5040" w:hanging="360"/>
+      </w:pPr>
+      <w:rPr>
+        <w:rFonts w:ascii="Symbol" w:hAnsi="Symbol" w:hint="default"/>
+      </w:rPr>
+    </w:lvl>
+    <w:lvl w:ilvl="7" w:tplc="0C090003" w:tentative="1">
+      <w:start w:val="1"/>
+      <w:numFmt w:val="bullet"/>
+      <w:lvlText w:val="o"/>
+      <w:lvlJc w:val="left"/>
+      <w:pPr>
+        <w:ind w:left="5760" w:hanging="360"/>
+      </w:pPr>
+      <w:rPr>
+        <w:rFonts w:ascii="Courier New" w:hAnsi="Courier New" w:cs="Courier New" w:hint="default"/>
+      </w:rPr>
+    </w:lvl>
+    <w:lvl w:ilvl="8" w:tplc="0C090005" w:tentative="1">
+      <w:start w:val="1"/>
+      <w:numFmt w:val="bullet"/>
+      <w:lvlText w:val=""/>
+      <w:lvlJc w:val="left"/>
+      <w:pPr>
+        <w:ind w:left="6480" w:hanging="360"/>
+      </w:pPr>
+      <w:rPr>
+        <w:rFonts w:ascii="Wingdings" w:hAnsi="Wingdings" w:hint="default"/>
+      </w:rPr>
+    </w:lvl>
+  </w:abstractNum>
+  <w:abstractNum w:abstractNumId="2" w15:restartNumberingAfterBreak="0">
     <w:nsid w:val="08775BB1"/>
     <w:multiLevelType w:val="hybridMultilevel"/>
     <w:tmpl w:val="AF0012F4"/>
@@ -3292,7 +3848,120 @@
       </w:rPr>
     </w:lvl>
   </w:abstractNum>
-  <w:abstractNum w:abstractNumId="2" w15:restartNumberingAfterBreak="0">
+  <w:abstractNum w:abstractNumId="3" w15:restartNumberingAfterBreak="0">
+    <w:nsid w:val="08B95ADB"/>
+    <w:multiLevelType w:val="hybridMultilevel"/>
+    <w:tmpl w:val="7AEE592C"/>
+    <w:lvl w:ilvl="0" w:tplc="0C090001">
+      <w:start w:val="1"/>
+      <w:numFmt w:val="bullet"/>
+      <w:lvlText w:val=""/>
+      <w:lvlJc w:val="left"/>
+      <w:pPr>
+        <w:ind w:left="720" w:hanging="360"/>
+      </w:pPr>
+      <w:rPr>
+        <w:rFonts w:ascii="Symbol" w:hAnsi="Symbol" w:hint="default"/>
+      </w:rPr>
+    </w:lvl>
+    <w:lvl w:ilvl="1" w:tplc="0C090003">
+      <w:start w:val="1"/>
+      <w:numFmt w:val="bullet"/>
+      <w:lvlText w:val="o"/>
+      <w:lvlJc w:val="left"/>
+      <w:pPr>
+        <w:ind w:left="1440" w:hanging="360"/>
+      </w:pPr>
+      <w:rPr>
+        <w:rFonts w:ascii="Courier New" w:hAnsi="Courier New" w:cs="Courier New" w:hint="default"/>
+      </w:rPr>
+    </w:lvl>
+    <w:lvl w:ilvl="2" w:tplc="0C090005" w:tentative="1">
+      <w:start w:val="1"/>
+      <w:numFmt w:val="bullet"/>
+      <w:lvlText w:val=""/>
+      <w:lvlJc w:val="left"/>
+      <w:pPr>
+        <w:ind w:left="2160" w:hanging="360"/>
+      </w:pPr>
+      <w:rPr>
+        <w:rFonts w:ascii="Wingdings" w:hAnsi="Wingdings" w:hint="default"/>
+      </w:rPr>
+    </w:lvl>
+    <w:lvl w:ilvl="3" w:tplc="0C090001" w:tentative="1">
+      <w:start w:val="1"/>
+      <w:numFmt w:val="bullet"/>
+      <w:lvlText w:val=""/>
+      <w:lvlJc w:val="left"/>
+      <w:pPr>
+        <w:ind w:left="2880" w:hanging="360"/>
+      </w:pPr>
+      <w:rPr>
+        <w:rFonts w:ascii="Symbol" w:hAnsi="Symbol" w:hint="default"/>
+      </w:rPr>
+    </w:lvl>
+    <w:lvl w:ilvl="4" w:tplc="0C090003" w:tentative="1">
+      <w:start w:val="1"/>
+      <w:numFmt w:val="bullet"/>
+      <w:lvlText w:val="o"/>
+      <w:lvlJc w:val="left"/>
+      <w:pPr>
+        <w:ind w:left="3600" w:hanging="360"/>
+      </w:pPr>
+      <w:rPr>
+        <w:rFonts w:ascii="Courier New" w:hAnsi="Courier New" w:cs="Courier New" w:hint="default"/>
+      </w:rPr>
+    </w:lvl>
+    <w:lvl w:ilvl="5" w:tplc="0C090005" w:tentative="1">
+      <w:start w:val="1"/>
+      <w:numFmt w:val="bullet"/>
+      <w:lvlText w:val=""/>
+      <w:lvlJc w:val="left"/>
+      <w:pPr>
+        <w:ind w:left="4320" w:hanging="360"/>
+      </w:pPr>
+      <w:rPr>
+        <w:rFonts w:ascii="Wingdings" w:hAnsi="Wingdings" w:hint="default"/>
+      </w:rPr>
+    </w:lvl>
+    <w:lvl w:ilvl="6" w:tplc="0C090001" w:tentative="1">
+      <w:start w:val="1"/>
+      <w:numFmt w:val="bullet"/>
+      <w:lvlText w:val=""/>
+      <w:lvlJc w:val="left"/>
+      <w:pPr>
+        <w:ind w:left="5040" w:hanging="360"/>
+      </w:pPr>
+      <w:rPr>
+        <w:rFonts w:ascii="Symbol" w:hAnsi="Symbol" w:hint="default"/>
+      </w:rPr>
+    </w:lvl>
+    <w:lvl w:ilvl="7" w:tplc="0C090003" w:tentative="1">
+      <w:start w:val="1"/>
+      <w:numFmt w:val="bullet"/>
+      <w:lvlText w:val="o"/>
+      <w:lvlJc w:val="left"/>
+      <w:pPr>
+        <w:ind w:left="5760" w:hanging="360"/>
+      </w:pPr>
+      <w:rPr>
+        <w:rFonts w:ascii="Courier New" w:hAnsi="Courier New" w:cs="Courier New" w:hint="default"/>
+      </w:rPr>
+    </w:lvl>
+    <w:lvl w:ilvl="8" w:tplc="0C090005" w:tentative="1">
+      <w:start w:val="1"/>
+      <w:numFmt w:val="bullet"/>
+      <w:lvlText w:val=""/>
+      <w:lvlJc w:val="left"/>
+      <w:pPr>
+        <w:ind w:left="6480" w:hanging="360"/>
+      </w:pPr>
+      <w:rPr>
+        <w:rFonts w:ascii="Wingdings" w:hAnsi="Wingdings" w:hint="default"/>
+      </w:rPr>
+    </w:lvl>
+  </w:abstractNum>
+  <w:abstractNum w:abstractNumId="4" w15:restartNumberingAfterBreak="0">
     <w:nsid w:val="0CE67993"/>
     <w:multiLevelType w:val="hybridMultilevel"/>
     <w:tmpl w:val="B8FADAD6"/>
@@ -3405,7 +4074,7 @@
       </w:rPr>
     </w:lvl>
   </w:abstractNum>
-  <w:abstractNum w:abstractNumId="3" w15:restartNumberingAfterBreak="0">
+  <w:abstractNum w:abstractNumId="5" w15:restartNumberingAfterBreak="0">
     <w:nsid w:val="0E8375D4"/>
     <w:multiLevelType w:val="multilevel"/>
     <w:tmpl w:val="A080CFA4"/>
@@ -3526,7 +4195,7 @@
       </w:rPr>
     </w:lvl>
   </w:abstractNum>
-  <w:abstractNum w:abstractNumId="4" w15:restartNumberingAfterBreak="0">
+  <w:abstractNum w:abstractNumId="6" w15:restartNumberingAfterBreak="0">
     <w:nsid w:val="1D4F06BF"/>
     <w:multiLevelType w:val="hybridMultilevel"/>
     <w:tmpl w:val="D08E54FE"/>
@@ -3639,7 +4308,7 @@
       </w:rPr>
     </w:lvl>
   </w:abstractNum>
-  <w:abstractNum w:abstractNumId="5" w15:restartNumberingAfterBreak="0">
+  <w:abstractNum w:abstractNumId="7" w15:restartNumberingAfterBreak="0">
     <w:nsid w:val="20D5317C"/>
     <w:multiLevelType w:val="hybridMultilevel"/>
     <w:tmpl w:val="52E81E90"/>
@@ -3752,7 +4421,128 @@
       </w:rPr>
     </w:lvl>
   </w:abstractNum>
-  <w:abstractNum w:abstractNumId="6" w15:restartNumberingAfterBreak="0">
+  <w:abstractNum w:abstractNumId="8" w15:restartNumberingAfterBreak="0">
+    <w:nsid w:val="23F23ABE"/>
+    <w:multiLevelType w:val="multilevel"/>
+    <w:tmpl w:val="A080CFA4"/>
+    <w:lvl w:ilvl="0">
+      <w:start w:val="1"/>
+      <w:numFmt w:val="decimal"/>
+      <w:lvlText w:val="%1."/>
+      <w:lvlJc w:val="left"/>
+      <w:pPr>
+        <w:ind w:left="720" w:hanging="360"/>
+      </w:pPr>
+      <w:rPr>
+        <w:rFonts w:hint="default"/>
+      </w:rPr>
+    </w:lvl>
+    <w:lvl w:ilvl="1">
+      <w:start w:val="1"/>
+      <w:numFmt w:val="decimal"/>
+      <w:isLgl/>
+      <w:lvlText w:val="%1.%2"/>
+      <w:lvlJc w:val="left"/>
+      <w:pPr>
+        <w:ind w:left="1104" w:hanging="384"/>
+      </w:pPr>
+      <w:rPr>
+        <w:rFonts w:hint="default"/>
+      </w:rPr>
+    </w:lvl>
+    <w:lvl w:ilvl="2">
+      <w:start w:val="1"/>
+      <w:numFmt w:val="decimal"/>
+      <w:isLgl/>
+      <w:lvlText w:val="%1.%2.%3"/>
+      <w:lvlJc w:val="left"/>
+      <w:pPr>
+        <w:ind w:left="1800" w:hanging="720"/>
+      </w:pPr>
+      <w:rPr>
+        <w:rFonts w:hint="default"/>
+      </w:rPr>
+    </w:lvl>
+    <w:lvl w:ilvl="3">
+      <w:start w:val="1"/>
+      <w:numFmt w:val="decimal"/>
+      <w:isLgl/>
+      <w:lvlText w:val="%1.%2.%3.%4"/>
+      <w:lvlJc w:val="left"/>
+      <w:pPr>
+        <w:ind w:left="2160" w:hanging="720"/>
+      </w:pPr>
+      <w:rPr>
+        <w:rFonts w:hint="default"/>
+      </w:rPr>
+    </w:lvl>
+    <w:lvl w:ilvl="4">
+      <w:start w:val="1"/>
+      <w:numFmt w:val="decimal"/>
+      <w:isLgl/>
+      <w:lvlText w:val="%1.%2.%3.%4.%5"/>
+      <w:lvlJc w:val="left"/>
+      <w:pPr>
+        <w:ind w:left="2880" w:hanging="1080"/>
+      </w:pPr>
+      <w:rPr>
+        <w:rFonts w:hint="default"/>
+      </w:rPr>
+    </w:lvl>
+    <w:lvl w:ilvl="5">
+      <w:start w:val="1"/>
+      <w:numFmt w:val="decimal"/>
+      <w:isLgl/>
+      <w:lvlText w:val="%1.%2.%3.%4.%5.%6"/>
+      <w:lvlJc w:val="left"/>
+      <w:pPr>
+        <w:ind w:left="3240" w:hanging="1080"/>
+      </w:pPr>
+      <w:rPr>
+        <w:rFonts w:hint="default"/>
+      </w:rPr>
+    </w:lvl>
+    <w:lvl w:ilvl="6">
+      <w:start w:val="1"/>
+      <w:numFmt w:val="decimal"/>
+      <w:isLgl/>
+      <w:lvlText w:val="%1.%2.%3.%4.%5.%6.%7"/>
+      <w:lvlJc w:val="left"/>
+      <w:pPr>
+        <w:ind w:left="3960" w:hanging="1440"/>
+      </w:pPr>
+      <w:rPr>
+        <w:rFonts w:hint="default"/>
+      </w:rPr>
+    </w:lvl>
+    <w:lvl w:ilvl="7">
+      <w:start w:val="1"/>
+      <w:numFmt w:val="decimal"/>
+      <w:isLgl/>
+      <w:lvlText w:val="%1.%2.%3.%4.%5.%6.%7.%8"/>
+      <w:lvlJc w:val="left"/>
+      <w:pPr>
+        <w:ind w:left="4320" w:hanging="1440"/>
+      </w:pPr>
+      <w:rPr>
+        <w:rFonts w:hint="default"/>
+      </w:rPr>
+    </w:lvl>
+    <w:lvl w:ilvl="8">
+      <w:start w:val="1"/>
+      <w:numFmt w:val="decimal"/>
+      <w:isLgl/>
+      <w:lvlText w:val="%1.%2.%3.%4.%5.%6.%7.%8.%9"/>
+      <w:lvlJc w:val="left"/>
+      <w:pPr>
+        <w:ind w:left="4680" w:hanging="1440"/>
+      </w:pPr>
+      <w:rPr>
+        <w:rFonts w:hint="default"/>
+      </w:rPr>
+    </w:lvl>
+  </w:abstractNum>
+  <w:abstractNum w:abstractNumId="9" w15:restartNumberingAfterBreak="0">
     <w:nsid w:val="2D502222"/>
     <w:multiLevelType w:val="hybridMultilevel"/>
     <w:tmpl w:val="762042F0"/>
@@ -3865,7 +4655,128 @@
       </w:rPr>
     </w:lvl>
   </w:abstractNum>
-  <w:abstractNum w:abstractNumId="7" w15:restartNumberingAfterBreak="0">
+  <w:abstractNum w:abstractNumId="10" w15:restartNumberingAfterBreak="0">
+    <w:nsid w:val="2DD200AC"/>
+    <w:multiLevelType w:val="multilevel"/>
+    <w:tmpl w:val="A080CFA4"/>
+    <w:lvl w:ilvl="0">
+      <w:start w:val="1"/>
+      <w:numFmt w:val="decimal"/>
+      <w:lvlText w:val="%1."/>
+      <w:lvlJc w:val="left"/>
+      <w:pPr>
+        <w:ind w:left="720" w:hanging="360"/>
+      </w:pPr>
+      <w:rPr>
+        <w:rFonts w:hint="default"/>
+      </w:rPr>
+    </w:lvl>
+    <w:lvl w:ilvl="1">
+      <w:start w:val="1"/>
+      <w:numFmt w:val="decimal"/>
+      <w:isLgl/>
+      <w:lvlText w:val="%1.%2"/>
+      <w:lvlJc w:val="left"/>
+      <w:pPr>
+        <w:ind w:left="1104" w:hanging="384"/>
+      </w:pPr>
+      <w:rPr>
+        <w:rFonts w:hint="default"/>
+      </w:rPr>
+    </w:lvl>
+    <w:lvl w:ilvl="2">
+      <w:start w:val="1"/>
+      <w:numFmt w:val="decimal"/>
+      <w:isLgl/>
+      <w:lvlText w:val="%1.%2.%3"/>
+      <w:lvlJc w:val="left"/>
+      <w:pPr>
+        <w:ind w:left="1800" w:hanging="720"/>
+      </w:pPr>
+      <w:rPr>
+        <w:rFonts w:hint="default"/>
+      </w:rPr>
+    </w:lvl>
+    <w:lvl w:ilvl="3">
+      <w:start w:val="1"/>
+      <w:numFmt w:val="decimal"/>
+      <w:isLgl/>
+      <w:lvlText w:val="%1.%2.%3.%4"/>
+      <w:lvlJc w:val="left"/>
+      <w:pPr>
+        <w:ind w:left="2160" w:hanging="720"/>
+      </w:pPr>
+      <w:rPr>
+        <w:rFonts w:hint="default"/>
+      </w:rPr>
+    </w:lvl>
+    <w:lvl w:ilvl="4">
+      <w:start w:val="1"/>
+      <w:numFmt w:val="decimal"/>
+      <w:isLgl/>
+      <w:lvlText w:val="%1.%2.%3.%4.%5"/>
+      <w:lvlJc w:val="left"/>
+      <w:pPr>
+        <w:ind w:left="2880" w:hanging="1080"/>
+      </w:pPr>
+      <w:rPr>
+        <w:rFonts w:hint="default"/>
+      </w:rPr>
+    </w:lvl>
+    <w:lvl w:ilvl="5">
+      <w:start w:val="1"/>
+      <w:numFmt w:val="decimal"/>
+      <w:isLgl/>
+      <w:lvlText w:val="%1.%2.%3.%4.%5.%6"/>
+      <w:lvlJc w:val="left"/>
+      <w:pPr>
+        <w:ind w:left="3240" w:hanging="1080"/>
+      </w:pPr>
+      <w:rPr>
+        <w:rFonts w:hint="default"/>
+      </w:rPr>
+    </w:lvl>
+    <w:lvl w:ilvl="6">
+      <w:start w:val="1"/>
+      <w:numFmt w:val="decimal"/>
+      <w:isLgl/>
+      <w:lvlText w:val="%1.%2.%3.%4.%5.%6.%7"/>
+      <w:lvlJc w:val="left"/>
+      <w:pPr>
+        <w:ind w:left="3960" w:hanging="1440"/>
+      </w:pPr>
+      <w:rPr>
+        <w:rFonts w:hint="default"/>
+      </w:rPr>
+    </w:lvl>
+    <w:lvl w:ilvl="7">
+      <w:start w:val="1"/>
+      <w:numFmt w:val="decimal"/>
+      <w:isLgl/>
+      <w:lvlText w:val="%1.%2.%3.%4.%5.%6.%7.%8"/>
+      <w:lvlJc w:val="left"/>
+      <w:pPr>
+        <w:ind w:left="4320" w:hanging="1440"/>
+      </w:pPr>
+      <w:rPr>
+        <w:rFonts w:hint="default"/>
+      </w:rPr>
+    </w:lvl>
+    <w:lvl w:ilvl="8">
+      <w:start w:val="1"/>
+      <w:numFmt w:val="decimal"/>
+      <w:isLgl/>
+      <w:lvlText w:val="%1.%2.%3.%4.%5.%6.%7.%8.%9"/>
+      <w:lvlJc w:val="left"/>
+      <w:pPr>
+        <w:ind w:left="4680" w:hanging="1440"/>
+      </w:pPr>
+      <w:rPr>
+        <w:rFonts w:hint="default"/>
+      </w:rPr>
+    </w:lvl>
+  </w:abstractNum>
+  <w:abstractNum w:abstractNumId="11" w15:restartNumberingAfterBreak="0">
     <w:nsid w:val="50CC61A0"/>
     <w:multiLevelType w:val="hybridMultilevel"/>
     <w:tmpl w:val="751C3288"/>
@@ -3978,7 +4889,7 @@
       </w:rPr>
     </w:lvl>
   </w:abstractNum>
-  <w:abstractNum w:abstractNumId="8" w15:restartNumberingAfterBreak="0">
+  <w:abstractNum w:abstractNumId="12" w15:restartNumberingAfterBreak="0">
     <w:nsid w:val="55531E53"/>
     <w:multiLevelType w:val="hybridMultilevel"/>
     <w:tmpl w:val="0B8449E6"/>
@@ -4091,32 +5002,284 @@
       </w:rPr>
     </w:lvl>
   </w:abstractNum>
+  <w:abstractNum w:abstractNumId="13" w15:restartNumberingAfterBreak="0">
+    <w:nsid w:val="72C83927"/>
+    <w:multiLevelType w:val="multilevel"/>
+    <w:tmpl w:val="A080CFA4"/>
+    <w:lvl w:ilvl="0">
+      <w:start w:val="1"/>
+      <w:numFmt w:val="decimal"/>
+      <w:lvlText w:val="%1."/>
+      <w:lvlJc w:val="left"/>
+      <w:pPr>
+        <w:ind w:left="720" w:hanging="360"/>
+      </w:pPr>
+      <w:rPr>
+        <w:rFonts w:hint="default"/>
+      </w:rPr>
+    </w:lvl>
+    <w:lvl w:ilvl="1">
+      <w:start w:val="1"/>
+      <w:numFmt w:val="decimal"/>
+      <w:isLgl/>
+      <w:lvlText w:val="%1.%2"/>
+      <w:lvlJc w:val="left"/>
+      <w:pPr>
+        <w:ind w:left="1104" w:hanging="384"/>
+      </w:pPr>
+      <w:rPr>
+        <w:rFonts w:hint="default"/>
+      </w:rPr>
+    </w:lvl>
+    <w:lvl w:ilvl="2">
+      <w:start w:val="1"/>
+      <w:numFmt w:val="decimal"/>
+      <w:isLgl/>
+      <w:lvlText w:val="%1.%2.%3"/>
+      <w:lvlJc w:val="left"/>
+      <w:pPr>
+        <w:ind w:left="1800" w:hanging="720"/>
+      </w:pPr>
+      <w:rPr>
+        <w:rFonts w:hint="default"/>
+      </w:rPr>
+    </w:lvl>
+    <w:lvl w:ilvl="3">
+      <w:start w:val="1"/>
+      <w:numFmt w:val="decimal"/>
+      <w:isLgl/>
+      <w:lvlText w:val="%1.%2.%3.%4"/>
+      <w:lvlJc w:val="left"/>
+      <w:pPr>
+        <w:ind w:left="2160" w:hanging="720"/>
+      </w:pPr>
+      <w:rPr>
+        <w:rFonts w:hint="default"/>
+      </w:rPr>
+    </w:lvl>
+    <w:lvl w:ilvl="4">
+      <w:start w:val="1"/>
+      <w:numFmt w:val="decimal"/>
+      <w:isLgl/>
+      <w:lvlText w:val="%1.%2.%3.%4.%5"/>
+      <w:lvlJc w:val="left"/>
+      <w:pPr>
+        <w:ind w:left="2880" w:hanging="1080"/>
+      </w:pPr>
+      <w:rPr>
+        <w:rFonts w:hint="default"/>
+      </w:rPr>
+    </w:lvl>
+    <w:lvl w:ilvl="5">
+      <w:start w:val="1"/>
+      <w:numFmt w:val="decimal"/>
+      <w:isLgl/>
+      <w:lvlText w:val="%1.%2.%3.%4.%5.%6"/>
+      <w:lvlJc w:val="left"/>
+      <w:pPr>
+        <w:ind w:left="3240" w:hanging="1080"/>
+      </w:pPr>
+      <w:rPr>
+        <w:rFonts w:hint="default"/>
+      </w:rPr>
+    </w:lvl>
+    <w:lvl w:ilvl="6">
+      <w:start w:val="1"/>
+      <w:numFmt w:val="decimal"/>
+      <w:isLgl/>
+      <w:lvlText w:val="%1.%2.%3.%4.%5.%6.%7"/>
+      <w:lvlJc w:val="left"/>
+      <w:pPr>
+        <w:ind w:left="3960" w:hanging="1440"/>
+      </w:pPr>
+      <w:rPr>
+        <w:rFonts w:hint="default"/>
+      </w:rPr>
+    </w:lvl>
+    <w:lvl w:ilvl="7">
+      <w:start w:val="1"/>
+      <w:numFmt w:val="decimal"/>
+      <w:isLgl/>
+      <w:lvlText w:val="%1.%2.%3.%4.%5.%6.%7.%8"/>
+      <w:lvlJc w:val="left"/>
+      <w:pPr>
+        <w:ind w:left="4320" w:hanging="1440"/>
+      </w:pPr>
+      <w:rPr>
+        <w:rFonts w:hint="default"/>
+      </w:rPr>
+    </w:lvl>
+    <w:lvl w:ilvl="8">
+      <w:start w:val="1"/>
+      <w:numFmt w:val="decimal"/>
+      <w:isLgl/>
+      <w:lvlText w:val="%1.%2.%3.%4.%5.%6.%7.%8.%9"/>
+      <w:lvlJc w:val="left"/>
+      <w:pPr>
+        <w:ind w:left="4680" w:hanging="1440"/>
+      </w:pPr>
+      <w:rPr>
+        <w:rFonts w:hint="default"/>
+      </w:rPr>
+    </w:lvl>
+  </w:abstractNum>
+  <w:abstractNum w:abstractNumId="14" w15:restartNumberingAfterBreak="0">
+    <w:nsid w:val="731778E3"/>
+    <w:multiLevelType w:val="hybridMultilevel"/>
+    <w:tmpl w:val="CD3AD702"/>
+    <w:lvl w:ilvl="0" w:tplc="0C090001">
+      <w:start w:val="1"/>
+      <w:numFmt w:val="bullet"/>
+      <w:lvlText w:val=""/>
+      <w:lvlJc w:val="left"/>
+      <w:pPr>
+        <w:ind w:left="720" w:hanging="360"/>
+      </w:pPr>
+      <w:rPr>
+        <w:rFonts w:ascii="Symbol" w:hAnsi="Symbol" w:hint="default"/>
+      </w:rPr>
+    </w:lvl>
+    <w:lvl w:ilvl="1" w:tplc="0C090003" w:tentative="1">
+      <w:start w:val="1"/>
+      <w:numFmt w:val="bullet"/>
+      <w:lvlText w:val="o"/>
+      <w:lvlJc w:val="left"/>
+      <w:pPr>
+        <w:ind w:left="1440" w:hanging="360"/>
+      </w:pPr>
+      <w:rPr>
+        <w:rFonts w:ascii="Courier New" w:hAnsi="Courier New" w:cs="Courier New" w:hint="default"/>
+      </w:rPr>
+    </w:lvl>
+    <w:lvl w:ilvl="2" w:tplc="0C090005" w:tentative="1">
+      <w:start w:val="1"/>
+      <w:numFmt w:val="bullet"/>
+      <w:lvlText w:val=""/>
+      <w:lvlJc w:val="left"/>
+      <w:pPr>
+        <w:ind w:left="2160" w:hanging="360"/>
+      </w:pPr>
+      <w:rPr>
+        <w:rFonts w:ascii="Wingdings" w:hAnsi="Wingdings" w:hint="default"/>
+      </w:rPr>
+    </w:lvl>
+    <w:lvl w:ilvl="3" w:tplc="0C090001" w:tentative="1">
+      <w:start w:val="1"/>
+      <w:numFmt w:val="bullet"/>
+      <w:lvlText w:val=""/>
+      <w:lvlJc w:val="left"/>
+      <w:pPr>
+        <w:ind w:left="2880" w:hanging="360"/>
+      </w:pPr>
+      <w:rPr>
+        <w:rFonts w:ascii="Symbol" w:hAnsi="Symbol" w:hint="default"/>
+      </w:rPr>
+    </w:lvl>
+    <w:lvl w:ilvl="4" w:tplc="0C090003" w:tentative="1">
+      <w:start w:val="1"/>
+      <w:numFmt w:val="bullet"/>
+      <w:lvlText w:val="o"/>
+      <w:lvlJc w:val="left"/>
+      <w:pPr>
+        <w:ind w:left="3600" w:hanging="360"/>
+      </w:pPr>
+      <w:rPr>
+        <w:rFonts w:ascii="Courier New" w:hAnsi="Courier New" w:cs="Courier New" w:hint="default"/>
+      </w:rPr>
+    </w:lvl>
+    <w:lvl w:ilvl="5" w:tplc="0C090005" w:tentative="1">
+      <w:start w:val="1"/>
+      <w:numFmt w:val="bullet"/>
+      <w:lvlText w:val=""/>
+      <w:lvlJc w:val="left"/>
+      <w:pPr>
+        <w:ind w:left="4320" w:hanging="360"/>
+      </w:pPr>
+      <w:rPr>
+        <w:rFonts w:ascii="Wingdings" w:hAnsi="Wingdings" w:hint="default"/>
+      </w:rPr>
+    </w:lvl>
+    <w:lvl w:ilvl="6" w:tplc="0C090001" w:tentative="1">
+      <w:start w:val="1"/>
+      <w:numFmt w:val="bullet"/>
+      <w:lvlText w:val=""/>
+      <w:lvlJc w:val="left"/>
+      <w:pPr>
+        <w:ind w:left="5040" w:hanging="360"/>
+      </w:pPr>
+      <w:rPr>
+        <w:rFonts w:ascii="Symbol" w:hAnsi="Symbol" w:hint="default"/>
+      </w:rPr>
+    </w:lvl>
+    <w:lvl w:ilvl="7" w:tplc="0C090003" w:tentative="1">
+      <w:start w:val="1"/>
+      <w:numFmt w:val="bullet"/>
+      <w:lvlText w:val="o"/>
+      <w:lvlJc w:val="left"/>
+      <w:pPr>
+        <w:ind w:left="5760" w:hanging="360"/>
+      </w:pPr>
+      <w:rPr>
+        <w:rFonts w:ascii="Courier New" w:hAnsi="Courier New" w:cs="Courier New" w:hint="default"/>
+      </w:rPr>
+    </w:lvl>
+    <w:lvl w:ilvl="8" w:tplc="0C090005" w:tentative="1">
+      <w:start w:val="1"/>
+      <w:numFmt w:val="bullet"/>
+      <w:lvlText w:val=""/>
+      <w:lvlJc w:val="left"/>
+      <w:pPr>
+        <w:ind w:left="6480" w:hanging="360"/>
+      </w:pPr>
+      <w:rPr>
+        <w:rFonts w:ascii="Wingdings" w:hAnsi="Wingdings" w:hint="default"/>
+      </w:rPr>
+    </w:lvl>
+  </w:abstractNum>
   <w:num w:numId="1" w16cid:durableId="1418015353">
-    <w:abstractNumId w:val="3"/>
+    <w:abstractNumId w:val="5"/>
   </w:num>
   <w:num w:numId="2" w16cid:durableId="1223951045">
-    <w:abstractNumId w:val="4"/>
+    <w:abstractNumId w:val="6"/>
   </w:num>
   <w:num w:numId="3" w16cid:durableId="1649087751">
-    <w:abstractNumId w:val="1"/>
+    <w:abstractNumId w:val="2"/>
   </w:num>
   <w:num w:numId="4" w16cid:durableId="1974556554">
-    <w:abstractNumId w:val="7"/>
+    <w:abstractNumId w:val="11"/>
   </w:num>
   <w:num w:numId="5" w16cid:durableId="977030058">
-    <w:abstractNumId w:val="8"/>
+    <w:abstractNumId w:val="12"/>
   </w:num>
   <w:num w:numId="6" w16cid:durableId="1215047431">
     <w:abstractNumId w:val="0"/>
   </w:num>
   <w:num w:numId="7" w16cid:durableId="977876285">
-    <w:abstractNumId w:val="6"/>
+    <w:abstractNumId w:val="9"/>
   </w:num>
   <w:num w:numId="8" w16cid:durableId="670567584">
-    <w:abstractNumId w:val="2"/>
+    <w:abstractNumId w:val="4"/>
   </w:num>
   <w:num w:numId="9" w16cid:durableId="2113819924">
-    <w:abstractNumId w:val="5"/>
+    <w:abstractNumId w:val="7"/>
+  </w:num>
+  <w:num w:numId="10" w16cid:durableId="1004669675">
+    <w:abstractNumId w:val="13"/>
+  </w:num>
+  <w:num w:numId="11" w16cid:durableId="1312708729">
+    <w:abstractNumId w:val="14"/>
+  </w:num>
+  <w:num w:numId="12" w16cid:durableId="1869491043">
+    <w:abstractNumId w:val="8"/>
+  </w:num>
+  <w:num w:numId="13" w16cid:durableId="380206689">
+    <w:abstractNumId w:val="10"/>
+  </w:num>
+  <w:num w:numId="14" w16cid:durableId="198930275">
+    <w:abstractNumId w:val="1"/>
+  </w:num>
+  <w:num w:numId="15" w16cid:durableId="1819111681">
+    <w:abstractNumId w:val="3"/>
   </w:num>
 </w:numbering>
 </file>
@@ -4894,18 +6057,6 @@
       <w:color w:val="2F5496" w:themeColor="accent1" w:themeShade="BF"/>
     </w:rPr>
   </w:style>
-  <w:style w:type="character" w:styleId="SubtleEmphasis">
-    <w:name w:val="Subtle Emphasis"/>
-    <w:basedOn w:val="DefaultParagraphFont"/>
-    <w:uiPriority w:val="19"/>
-    <w:qFormat/>
-    <w:rsid w:val="00987218"/>
-    <w:rPr>
-      <w:i/>
-      <w:iCs/>
-      <w:color w:val="404040" w:themeColor="text1" w:themeTint="BF"/>
-    </w:rPr>
-  </w:style>
 </w:styles>
 </file>
 

</xml_diff>

<commit_message>
Update Astronomical Processing - App Design Doc.docx
</commit_message>
<xml_diff>
--- a/Astronomical Processing - App Design Doc.docx
+++ b/Astronomical Processing - App Design Doc.docx
@@ -2857,32 +2857,16 @@
         <w:keepNext/>
         <w:ind w:firstLine="720"/>
       </w:pPr>
-      <w:r>
-        <w:fldChar w:fldCharType="begin"/>
-      </w:r>
-      <w:r>
-        <w:instrText xml:space="preserve"> SEQ Equation \* ARABIC </w:instrText>
-      </w:r>
-      <w:r>
-        <w:fldChar w:fldCharType="separate"/>
-      </w:r>
-      <w:r>
-        <w:rPr>
-          <w:noProof/>
-        </w:rPr>
-        <w:t>1</w:t>
-      </w:r>
-      <w:r>
-        <w:rPr>
-          <w:noProof/>
-        </w:rPr>
-        <w:fldChar w:fldCharType="end"/>
-      </w:r>
-      <w:r>
-        <w:t xml:space="preserve">: </w:t>
-      </w:r>
-      <w:r>
-        <w:t>UI Layout version 1.0. Made in Krita, to show basic understanding of how the app will be laid out</w:t>
+      <w:fldSimple w:instr=" SEQ Equation \* ARABIC ">
+        <w:r>
+          <w:rPr>
+            <w:noProof/>
+          </w:rPr>
+          <w:t>1</w:t>
+        </w:r>
+      </w:fldSimple>
+      <w:r>
+        <w:t>: UI Layout version 1.0. Made in Krita, to show basic understanding of how the app will be laid out</w:t>
       </w:r>
     </w:p>
     <w:p>
@@ -3285,7 +3269,13 @@
     </w:p>
     <w:p>
       <w:r>
-        <w:t>This week, we discussed about what we have done and what we are doing for this week. Andrew talk about how they have made the array for our project, as well as making the UI buttons for it.</w:t>
+        <w:t>This week, we discussed about what we have done and what we are doing for this week. Andrew talk</w:t>
+      </w:r>
+      <w:r>
+        <w:t>ed</w:t>
+      </w:r>
+      <w:r>
+        <w:t xml:space="preserve"> about how they have made the array for our project, as well as making the UI buttons for it.</w:t>
       </w:r>
     </w:p>
     <w:p/>
@@ -3333,14 +3323,27 @@
         <w:keepNext/>
         <w:ind w:firstLine="720"/>
       </w:pPr>
-      <w:fldSimple w:instr=" SEQ Equation \* ARABIC ">
-        <w:r>
-          <w:rPr>
-            <w:noProof/>
-          </w:rPr>
-          <w:t>1</w:t>
-        </w:r>
-      </w:fldSimple>
+      <w:r>
+        <w:fldChar w:fldCharType="begin"/>
+      </w:r>
+      <w:r>
+        <w:instrText xml:space="preserve"> SEQ Equation \* ARABIC </w:instrText>
+      </w:r>
+      <w:r>
+        <w:fldChar w:fldCharType="separate"/>
+      </w:r>
+      <w:r>
+        <w:rPr>
+          <w:noProof/>
+        </w:rPr>
+        <w:t>1</w:t>
+      </w:r>
+      <w:r>
+        <w:rPr>
+          <w:noProof/>
+        </w:rPr>
+        <w:fldChar w:fldCharType="end"/>
+      </w:r>
       <w:r>
         <w:t>: Tasks set for sprint 1 - Week 1.</w:t>
       </w:r>

</xml_diff>